<commit_message>
Avances en Arastor nuevo Personaje de la ciudadela maga de nombre Redeem aparece
</commit_message>
<xml_diff>
--- a/History/Andres/Runn_Arastor.docx
+++ b/History/Andres/Runn_Arastor.docx
@@ -1837,6 +1837,516 @@
         </w:rPr>
       </w:pPr>
       <w:r>
+        <w:rPr>
+          <w:sz w:val="28"/>
+          <w:szCs w:val="28"/>
+        </w:rPr>
+      </w:r>
+    </w:p>
+    <w:p>
+      <w:pPr>
+        <w:pStyle w:val="Normal"/>
+        <w:jc w:val="start"/>
+        <w:rPr>
+          <w:sz w:val="28"/>
+          <w:szCs w:val="28"/>
+        </w:rPr>
+      </w:pPr>
+      <w:r>
+        <w:rPr>
+          <w:rFonts w:eastAsia="NSimSun" w:cs="Arial" w:ascii="Calibri" w:hAnsi="Calibri"/>
+          <w:color w:val="auto"/>
+          <w:kern w:val="2"/>
+          <w:sz w:val="28"/>
+          <w:szCs w:val="28"/>
+          <w:u w:val="none"/>
+          <w:lang w:val="es-ES" w:eastAsia="zh-CN" w:bidi="hi-IN"/>
+        </w:rPr>
+        <w:t xml:space="preserve">Y Arastor y Teriel partieron hasta su próximo destino. Su viaje para salir del reino de Runn no iba a ser fácil ya que estaban siendo buscados. Para llegar a Ferendir la mejor opción que tenían era salir cuanto antes del reino entonces su ruta sería seguir hacia el norte hasta llegar a las fronteras del Imperio Gris. A partir de ahí girar hacía el este pasando cerca de la Ciuadela Maga, la cual se encuentra dentro del reino de Ered-pul, y justo después llegando hacia las fronteras de Lindiel donde la primera ciudad con la que se cruzarían sería Ferendir. </w:t>
+      </w:r>
+    </w:p>
+    <w:p>
+      <w:pPr>
+        <w:pStyle w:val="Normal"/>
+        <w:jc w:val="start"/>
+        <w:rPr>
+          <w:sz w:val="28"/>
+          <w:szCs w:val="28"/>
+        </w:rPr>
+      </w:pPr>
+      <w:r>
+        <w:rPr>
+          <w:sz w:val="28"/>
+          <w:szCs w:val="28"/>
+        </w:rPr>
+      </w:r>
+    </w:p>
+    <w:p>
+      <w:pPr>
+        <w:pStyle w:val="Normal"/>
+        <w:jc w:val="start"/>
+        <w:rPr>
+          <w:sz w:val="28"/>
+          <w:szCs w:val="28"/>
+        </w:rPr>
+      </w:pPr>
+      <w:r>
+        <w:rPr>
+          <w:rFonts w:eastAsia="NSimSun" w:cs="Arial" w:ascii="Calibri" w:hAnsi="Calibri"/>
+          <w:color w:val="auto"/>
+          <w:kern w:val="2"/>
+          <w:sz w:val="28"/>
+          <w:szCs w:val="28"/>
+          <w:u w:val="none"/>
+          <w:lang w:val="es-ES" w:eastAsia="zh-CN" w:bidi="hi-IN"/>
+        </w:rPr>
+        <w:t>Con la ruta ya definida partieron a toda prisa y no pararon para descansar hasta haber salido de Runn. Una vez habiendo salido del reino llegaron a una pequeña ciudad del Imperio Gris situada cerca de la frontera con Runn y Ered-pul. El nombre de dicha ciudad era Sik Borkerstan. Descansaron en la posada y al día siguiente partieron sin demora.</w:t>
+      </w:r>
+    </w:p>
+    <w:p>
+      <w:pPr>
+        <w:pStyle w:val="Normal"/>
+        <w:jc w:val="start"/>
+        <w:rPr>
+          <w:sz w:val="28"/>
+          <w:szCs w:val="28"/>
+        </w:rPr>
+      </w:pPr>
+      <w:r>
+        <w:rPr>
+          <w:sz w:val="28"/>
+          <w:szCs w:val="28"/>
+        </w:rPr>
+      </w:r>
+    </w:p>
+    <w:p>
+      <w:pPr>
+        <w:pStyle w:val="Normal"/>
+        <w:jc w:val="start"/>
+        <w:rPr>
+          <w:sz w:val="28"/>
+          <w:szCs w:val="28"/>
+        </w:rPr>
+      </w:pPr>
+      <w:r>
+        <w:rPr>
+          <w:rFonts w:eastAsia="NSimSun" w:cs="Arial" w:ascii="Calibri" w:hAnsi="Calibri"/>
+          <w:color w:val="auto"/>
+          <w:kern w:val="2"/>
+          <w:sz w:val="28"/>
+          <w:szCs w:val="28"/>
+          <w:u w:val="none"/>
+          <w:lang w:val="es-ES" w:eastAsia="zh-CN" w:bidi="hi-IN"/>
+        </w:rPr>
+        <w:t xml:space="preserve">Llegaron a la frontera de Ered-pul y la pudieron cruzar sin problemas hasta llegar al reino de Lindiel. No tardaron más que un día más para llegar hasta la ciudad de Ferendir. </w:t>
+      </w:r>
+    </w:p>
+    <w:p>
+      <w:pPr>
+        <w:pStyle w:val="Normal"/>
+        <w:jc w:val="start"/>
+        <w:rPr>
+          <w:sz w:val="28"/>
+          <w:szCs w:val="28"/>
+        </w:rPr>
+      </w:pPr>
+      <w:r>
+        <w:rPr>
+          <w:sz w:val="28"/>
+          <w:szCs w:val="28"/>
+        </w:rPr>
+      </w:r>
+    </w:p>
+    <w:p>
+      <w:pPr>
+        <w:pStyle w:val="Normal"/>
+        <w:jc w:val="start"/>
+        <w:rPr>
+          <w:sz w:val="28"/>
+          <w:szCs w:val="28"/>
+        </w:rPr>
+      </w:pPr>
+      <w:r>
+        <w:rPr>
+          <w:rFonts w:eastAsia="NSimSun" w:cs="Arial" w:ascii="Calibri" w:hAnsi="Calibri"/>
+          <w:color w:val="auto"/>
+          <w:kern w:val="2"/>
+          <w:sz w:val="28"/>
+          <w:szCs w:val="28"/>
+          <w:u w:val="none"/>
+          <w:lang w:val="es-ES" w:eastAsia="zh-CN" w:bidi="hi-IN"/>
+        </w:rPr>
+        <w:t>Lo que notó Arastor al llegar a la ciudad es que su política era diferente a la del reino de Runn. Este reino prosperaba gracias a su alianza con los enanos. Aquí el rey más que ser un símbolo de alguien que gobernara para su propio beneficio, era más bien lo contrario este rey gobernaba para beneficiar a su pueblo.</w:t>
+      </w:r>
+    </w:p>
+    <w:p>
+      <w:pPr>
+        <w:pStyle w:val="Normal"/>
+        <w:jc w:val="start"/>
+        <w:rPr>
+          <w:sz w:val="28"/>
+          <w:szCs w:val="28"/>
+        </w:rPr>
+      </w:pPr>
+      <w:r>
+        <w:rPr>
+          <w:sz w:val="28"/>
+          <w:szCs w:val="28"/>
+        </w:rPr>
+      </w:r>
+    </w:p>
+    <w:p>
+      <w:pPr>
+        <w:pStyle w:val="Normal"/>
+        <w:jc w:val="start"/>
+        <w:rPr>
+          <w:sz w:val="28"/>
+          <w:szCs w:val="28"/>
+        </w:rPr>
+      </w:pPr>
+      <w:r>
+        <w:rPr>
+          <w:rFonts w:eastAsia="NSimSun" w:cs="Arial" w:ascii="Calibri" w:hAnsi="Calibri"/>
+          <w:color w:val="auto"/>
+          <w:kern w:val="2"/>
+          <w:sz w:val="28"/>
+          <w:szCs w:val="28"/>
+          <w:u w:val="none"/>
+          <w:lang w:val="es-ES" w:eastAsia="zh-CN" w:bidi="hi-IN"/>
+        </w:rPr>
+        <w:t xml:space="preserve">Ahora que finalmente llegaron a la ciudad era momento de encontrar a Folgar. El problema era que ni Arastor ni Teriel sabían como localizarlo. La opción más coherente era ir a la posada y preguntar por él. Llegaron rápidamente a la posada y preguntaron al tabernero si conocía a dicha persona.  Él respondió que no conocía a nadie con ese nombre. También añadió que nunca había escuchado un nombre como ese por aquí. </w:t>
+      </w:r>
+    </w:p>
+    <w:p>
+      <w:pPr>
+        <w:pStyle w:val="Normal"/>
+        <w:jc w:val="start"/>
+        <w:rPr>
+          <w:sz w:val="28"/>
+          <w:szCs w:val="28"/>
+        </w:rPr>
+      </w:pPr>
+      <w:r>
+        <w:rPr>
+          <w:sz w:val="28"/>
+          <w:szCs w:val="28"/>
+        </w:rPr>
+      </w:r>
+    </w:p>
+    <w:p>
+      <w:pPr>
+        <w:pStyle w:val="Normal"/>
+        <w:jc w:val="start"/>
+        <w:rPr>
+          <w:sz w:val="28"/>
+          <w:szCs w:val="28"/>
+        </w:rPr>
+      </w:pPr>
+      <w:r>
+        <w:rPr>
+          <w:rFonts w:eastAsia="NSimSun" w:cs="Arial" w:ascii="Calibri" w:hAnsi="Calibri"/>
+          <w:color w:val="auto"/>
+          <w:kern w:val="2"/>
+          <w:sz w:val="28"/>
+          <w:szCs w:val="28"/>
+          <w:u w:val="none"/>
+          <w:lang w:val="es-ES" w:eastAsia="zh-CN" w:bidi="hi-IN"/>
+        </w:rPr>
+        <w:t xml:space="preserve">Con esta información que el tabernero les dio no consiguieron nada. Simplemente se quedaron tomando una cerveza mientras pensaban que hacer para hallar a Folgar. No se les ocurrió nada. Se habían encontrado con un obstáculo y no sabían como pasar a través de él. Finalmente a Teriel se le ocurrió la idea de pedir información acerca los rundarianos y Runn. El tabernero que le llegaban rumores de todas partes dijo que la mayoría de rundarianos se hallaban escondidos por el reino de Runn buscando a un digno rey para dicho reino. También añadió  había unos pocos que tuvieron que huir del reino porque estaban siendo perseguidos. Se asentaron aquí en Ferendir liderados principalmente por Mildar y otro hombre cuyo nombre el tabernero no sabía. Simplemente dijo que aquí se le conocía como buscador de reyes.  </w:t>
+      </w:r>
+    </w:p>
+    <w:p>
+      <w:pPr>
+        <w:pStyle w:val="Normal"/>
+        <w:jc w:val="start"/>
+        <w:rPr>
+          <w:sz w:val="28"/>
+          <w:szCs w:val="28"/>
+        </w:rPr>
+      </w:pPr>
+      <w:r>
+        <w:rPr>
+          <w:sz w:val="28"/>
+          <w:szCs w:val="28"/>
+        </w:rPr>
+      </w:r>
+    </w:p>
+    <w:p>
+      <w:pPr>
+        <w:pStyle w:val="Normal"/>
+        <w:jc w:val="start"/>
+        <w:rPr>
+          <w:sz w:val="28"/>
+          <w:szCs w:val="28"/>
+        </w:rPr>
+      </w:pPr>
+      <w:r>
+        <w:rPr>
+          <w:rFonts w:eastAsia="NSimSun" w:cs="Arial" w:ascii="Calibri" w:hAnsi="Calibri"/>
+          <w:color w:val="auto"/>
+          <w:kern w:val="2"/>
+          <w:sz w:val="28"/>
+          <w:szCs w:val="28"/>
+          <w:u w:val="none"/>
+          <w:lang w:val="es-ES" w:eastAsia="zh-CN" w:bidi="hi-IN"/>
+        </w:rPr>
+        <w:t xml:space="preserve">El rey de Lindiel, Irulfen dio refugio a estas personas ya que sabía cual era su situación con el rey Joldmur en Runn. A pesar de darles refugio no se implico en su guerra civil militarmente. </w:t>
+      </w:r>
+    </w:p>
+    <w:p>
+      <w:pPr>
+        <w:pStyle w:val="Normal"/>
+        <w:jc w:val="start"/>
+        <w:rPr>
+          <w:sz w:val="28"/>
+          <w:szCs w:val="28"/>
+        </w:rPr>
+      </w:pPr>
+      <w:r>
+        <w:rPr>
+          <w:sz w:val="28"/>
+          <w:szCs w:val="28"/>
+        </w:rPr>
+      </w:r>
+    </w:p>
+    <w:p>
+      <w:pPr>
+        <w:pStyle w:val="Normal"/>
+        <w:jc w:val="start"/>
+        <w:rPr>
+          <w:sz w:val="28"/>
+          <w:szCs w:val="28"/>
+        </w:rPr>
+      </w:pPr>
+      <w:r>
+        <w:rPr>
+          <w:rFonts w:eastAsia="NSimSun" w:cs="Arial" w:ascii="Calibri" w:hAnsi="Calibri"/>
+          <w:color w:val="auto"/>
+          <w:kern w:val="2"/>
+          <w:sz w:val="28"/>
+          <w:szCs w:val="28"/>
+          <w:u w:val="none"/>
+          <w:lang w:val="es-ES" w:eastAsia="zh-CN" w:bidi="hi-IN"/>
+        </w:rPr>
+        <w:t>Arastor supuso que ese otro hombre del que habló el tabernero era Folgar. Él pidió amablemente al tabernero que contactara con el buscador de reyes diciéndole que Mildar ha encontrado al sucesor que tanto andaba buscando. Y así lo hizo el tabernero.</w:t>
+      </w:r>
+    </w:p>
+    <w:p>
+      <w:pPr>
+        <w:pStyle w:val="Normal"/>
+        <w:jc w:val="start"/>
+        <w:rPr>
+          <w:sz w:val="28"/>
+          <w:szCs w:val="28"/>
+        </w:rPr>
+      </w:pPr>
+      <w:r>
+        <w:rPr>
+          <w:sz w:val="28"/>
+          <w:szCs w:val="28"/>
+        </w:rPr>
+      </w:r>
+    </w:p>
+    <w:p>
+      <w:pPr>
+        <w:pStyle w:val="Normal"/>
+        <w:jc w:val="start"/>
+        <w:rPr>
+          <w:sz w:val="28"/>
+          <w:szCs w:val="28"/>
+        </w:rPr>
+      </w:pPr>
+      <w:r>
+        <w:rPr>
+          <w:rFonts w:eastAsia="NSimSun" w:cs="Arial" w:ascii="Calibri" w:hAnsi="Calibri"/>
+          <w:color w:val="auto"/>
+          <w:kern w:val="2"/>
+          <w:sz w:val="28"/>
+          <w:szCs w:val="28"/>
+          <w:u w:val="none"/>
+          <w:lang w:val="es-ES" w:eastAsia="zh-CN" w:bidi="hi-IN"/>
+        </w:rPr>
+        <w:t>Fue a buscar a ese hombre y al volver, unos quince minutos después, un hombre fornido y grande el cual llevaba una sonrisa en su rostro como si nada malo le hubiese ocurrido nunca. Dicho hombre dijo que su nombre era Fogar, un humilde seguidor de Mildar y la persona al mando de los rundarianos en Lindiel en ausencia de Mildar.</w:t>
+      </w:r>
+    </w:p>
+    <w:p>
+      <w:pPr>
+        <w:pStyle w:val="Normal"/>
+        <w:jc w:val="start"/>
+        <w:rPr>
+          <w:sz w:val="28"/>
+          <w:szCs w:val="28"/>
+        </w:rPr>
+      </w:pPr>
+      <w:r>
+        <w:rPr>
+          <w:sz w:val="28"/>
+          <w:szCs w:val="28"/>
+        </w:rPr>
+      </w:r>
+    </w:p>
+    <w:p>
+      <w:pPr>
+        <w:pStyle w:val="Normal"/>
+        <w:jc w:val="start"/>
+        <w:rPr>
+          <w:sz w:val="28"/>
+          <w:szCs w:val="28"/>
+        </w:rPr>
+      </w:pPr>
+      <w:r>
+        <w:rPr>
+          <w:rFonts w:eastAsia="NSimSun" w:cs="Arial" w:ascii="Calibri" w:hAnsi="Calibri"/>
+          <w:color w:val="auto"/>
+          <w:kern w:val="2"/>
+          <w:sz w:val="28"/>
+          <w:szCs w:val="28"/>
+          <w:u w:val="none"/>
+          <w:lang w:val="es-ES" w:eastAsia="zh-CN" w:bidi="hi-IN"/>
+        </w:rPr>
+        <w:t xml:space="preserve">Ahora que Arastor finalmente logró explicar su situación a Fogar este lo llevó a la guarida. La única pregunta que Arastor tenía para Fogar era que tenía que hacer ahora. Como enfrentarse a alguien que le ha hecho huir de su reino. Fogar respondió que a pesar de que los rundarianos trabajan en la sombra y sin ser vistos, están haciendo grandes progresos para que esta guerra se gane de la mejor forma posible. </w:t>
+      </w:r>
+    </w:p>
+    <w:p>
+      <w:pPr>
+        <w:pStyle w:val="Normal"/>
+        <w:jc w:val="start"/>
+        <w:rPr>
+          <w:sz w:val="28"/>
+          <w:szCs w:val="28"/>
+        </w:rPr>
+      </w:pPr>
+      <w:r>
+        <w:rPr>
+          <w:sz w:val="28"/>
+          <w:szCs w:val="28"/>
+        </w:rPr>
+      </w:r>
+    </w:p>
+    <w:p>
+      <w:pPr>
+        <w:pStyle w:val="Normal"/>
+        <w:jc w:val="start"/>
+        <w:rPr>
+          <w:sz w:val="28"/>
+          <w:szCs w:val="28"/>
+        </w:rPr>
+      </w:pPr>
+      <w:r>
+        <w:rPr>
+          <w:sz w:val="28"/>
+          <w:szCs w:val="28"/>
+        </w:rPr>
+      </w:r>
+    </w:p>
+    <w:p>
+      <w:pPr>
+        <w:pStyle w:val="Normal"/>
+        <w:jc w:val="start"/>
+        <w:rPr>
+          <w:sz w:val="28"/>
+          <w:szCs w:val="28"/>
+        </w:rPr>
+      </w:pPr>
+      <w:r>
+        <w:rPr>
+          <w:rFonts w:eastAsia="NSimSun" w:cs="Arial" w:ascii="Calibri" w:hAnsi="Calibri"/>
+          <w:color w:val="auto"/>
+          <w:kern w:val="2"/>
+          <w:sz w:val="28"/>
+          <w:szCs w:val="28"/>
+          <w:u w:val="none"/>
+          <w:lang w:val="es-ES" w:eastAsia="zh-CN" w:bidi="hi-IN"/>
+        </w:rPr>
+        <w:t>Algunos de los progresos más grandes de los rundarianos recientemente es la creación del campamento oculto en Isil que gracias a eso Mildar pudo encontrar a Arastor y guiarlo hacia Fogar sin ningún tipo de incidente. Al ser Fogar el encargado de buscar un nuevo rey también era encargado de su protección hasta que sea coronado rey. Claro que para eso primero hay que ganar una guerra.</w:t>
+      </w:r>
+    </w:p>
+    <w:p>
+      <w:pPr>
+        <w:pStyle w:val="Normal"/>
+        <w:jc w:val="start"/>
+        <w:rPr>
+          <w:sz w:val="28"/>
+          <w:szCs w:val="28"/>
+        </w:rPr>
+      </w:pPr>
+      <w:r>
+        <w:rPr>
+          <w:sz w:val="28"/>
+          <w:szCs w:val="28"/>
+        </w:rPr>
+      </w:r>
+    </w:p>
+    <w:p>
+      <w:pPr>
+        <w:pStyle w:val="Normal"/>
+        <w:jc w:val="start"/>
+        <w:rPr>
+          <w:sz w:val="28"/>
+          <w:szCs w:val="28"/>
+        </w:rPr>
+      </w:pPr>
+      <w:r>
+        <w:rPr>
+          <w:rFonts w:eastAsia="NSimSun" w:cs="Arial" w:ascii="Calibri" w:hAnsi="Calibri"/>
+          <w:color w:val="auto"/>
+          <w:kern w:val="2"/>
+          <w:sz w:val="28"/>
+          <w:szCs w:val="28"/>
+          <w:u w:val="none"/>
+          <w:lang w:val="es-ES" w:eastAsia="zh-CN" w:bidi="hi-IN"/>
+        </w:rPr>
+        <w:t>Ahora mismo que los rundarianos tienen a Arastor entre sus filas su prioridad era buscar aliados poderosos. El principal problema era que nadie quería ayudar en una guerra que no les afectaba de ninguna forma. Cada uno de los reinos tenía sus propios problemas a resolver así que no querían entrometerse en un conflicto interno de otro reino. Por esa razón la mayoría de los grandes reinos de los hombres rechazaron ayudar a los rundarianos.</w:t>
+      </w:r>
+    </w:p>
+    <w:p>
+      <w:pPr>
+        <w:pStyle w:val="Normal"/>
+        <w:jc w:val="start"/>
+        <w:rPr>
+          <w:sz w:val="28"/>
+          <w:szCs w:val="28"/>
+        </w:rPr>
+      </w:pPr>
+      <w:r>
+        <w:rPr>
+          <w:sz w:val="28"/>
+          <w:szCs w:val="28"/>
+        </w:rPr>
+      </w:r>
+    </w:p>
+    <w:p>
+      <w:pPr>
+        <w:pStyle w:val="Normal"/>
+        <w:jc w:val="start"/>
+        <w:rPr>
+          <w:sz w:val="28"/>
+          <w:szCs w:val="28"/>
+        </w:rPr>
+      </w:pPr>
+      <w:r>
+        <w:rPr>
+          <w:rFonts w:eastAsia="NSimSun" w:cs="Arial" w:ascii="Calibri" w:hAnsi="Calibri"/>
+          <w:color w:val="auto"/>
+          <w:kern w:val="2"/>
+          <w:sz w:val="28"/>
+          <w:szCs w:val="28"/>
+          <w:u w:val="none"/>
+          <w:lang w:val="es-ES" w:eastAsia="zh-CN" w:bidi="hi-IN"/>
+        </w:rPr>
+        <w:t xml:space="preserve">A los únicos que los rundarianos todavía no habían pedido ayuda fue a reinos elficos, enanos, a los magos y a algunos pueblos independientes  como los hombres del bosque de Linden o la ciudad humano-elfica de Odillia. </w:t>
+      </w:r>
+    </w:p>
+    <w:p>
+      <w:pPr>
+        <w:pStyle w:val="Normal"/>
+        <w:jc w:val="start"/>
+        <w:rPr>
+          <w:sz w:val="28"/>
+          <w:szCs w:val="28"/>
+        </w:rPr>
+      </w:pPr>
+      <w:r>
         <w:rPr/>
       </w:r>
     </w:p>
@@ -1859,7 +2369,43 @@
           <w:u w:val="none"/>
           <w:lang w:val="es-ES" w:eastAsia="zh-CN" w:bidi="hi-IN"/>
         </w:rPr>
-        <w:t xml:space="preserve">Y Arastor y Teriel partieron hasta su próximo destino. Su viaje para salir del reino de Runn no iba a ser fácil ya que estaban siendo buscados. Para llegar a Ferendir la mejor opción que tenían era salir cuanto antes del reino entonces su ruta sería seguir hacia el norte hasta llegar a las fronteras del Imperio Gris. A partir de ahí girar hacía el este pasando cerca de la Ciuadela Maga, la cual se encuentra dentro del reino de Ered-pul, y justo después llegando hacia las fronteras de Lindiel donde la primera ciudad con la que se cruzarían sería Ferendir. </w:t>
+        <w:t xml:space="preserve">Intentaron pedir ayuda a los magos, y para su sorpresa, hubo uno que accedió a ayudarles facilitándoles una gran cantidad de recursos a la hora de buscar alianzas. Era un erudito que había estado en cada confín de esta tierra, incluso en las misteriosas tierras del este. </w:t>
+      </w:r>
+      <w:r>
+        <w:rPr>
+          <w:rFonts w:eastAsia="NSimSun" w:cs="Arial" w:ascii="Calibri" w:hAnsi="Calibri"/>
+          <w:color w:val="auto"/>
+          <w:kern w:val="2"/>
+          <w:sz w:val="28"/>
+          <w:szCs w:val="28"/>
+          <w:u w:val="none"/>
+          <w:lang w:val="es-ES" w:eastAsia="zh-CN" w:bidi="hi-IN"/>
+        </w:rPr>
+        <w:t xml:space="preserve">Entonces tenía información acerca de prácticamente </w:t>
+      </w:r>
+      <w:r>
+        <w:rPr>
+          <w:rFonts w:eastAsia="NSimSun" w:cs="Arial" w:ascii="Calibri" w:hAnsi="Calibri"/>
+          <w:color w:val="auto"/>
+          <w:kern w:val="2"/>
+          <w:sz w:val="28"/>
+          <w:szCs w:val="28"/>
+          <w:u w:val="none"/>
+          <w:lang w:val="es-ES" w:eastAsia="zh-CN" w:bidi="hi-IN"/>
+        </w:rPr>
+        <w:t xml:space="preserve">todos los reinos, excepto los que estaban más escondidos. </w:t>
+      </w:r>
+      <w:r>
+        <w:rPr>
+          <w:rFonts w:eastAsia="NSimSun" w:cs="Arial" w:ascii="Calibri" w:hAnsi="Calibri"/>
+          <w:color w:val="auto"/>
+          <w:kern w:val="2"/>
+          <w:sz w:val="28"/>
+          <w:szCs w:val="28"/>
+          <w:u w:val="none"/>
+          <w:lang w:val="es-ES" w:eastAsia="zh-CN" w:bidi="hi-IN"/>
+        </w:rPr>
+        <w:t xml:space="preserve">A parte de conocer cada rincón de este mundo también tenia buenos amigos que en caso de pedirles ayuda podrían llegar a acudir sin problema. Al parece este mago tenía una gran influencia en todas partes. Su nombre era Redeem. </w:t>
       </w:r>
     </w:p>
     <w:p>
@@ -1885,40 +2431,6 @@
         </w:rPr>
       </w:pPr>
       <w:r>
-        <w:rPr>
-          <w:rFonts w:eastAsia="NSimSun" w:cs="Arial" w:ascii="Calibri" w:hAnsi="Calibri"/>
-          <w:color w:val="auto"/>
-          <w:kern w:val="2"/>
-          <w:sz w:val="28"/>
-          <w:szCs w:val="28"/>
-          <w:u w:val="none"/>
-          <w:lang w:val="es-ES" w:eastAsia="zh-CN" w:bidi="hi-IN"/>
-        </w:rPr>
-        <w:t xml:space="preserve">Con la ruta ya definida partieron a toda prisa y no pararon para descansar hasta haber salido de Runn. Una vez habiendo salido del reino </w:t>
-      </w:r>
-      <w:r>
-        <w:rPr>
-          <w:rFonts w:eastAsia="NSimSun" w:cs="Arial" w:ascii="Calibri" w:hAnsi="Calibri"/>
-          <w:color w:val="auto"/>
-          <w:kern w:val="2"/>
-          <w:sz w:val="28"/>
-          <w:szCs w:val="28"/>
-          <w:u w:val="none"/>
-          <w:lang w:val="es-ES" w:eastAsia="zh-CN" w:bidi="hi-IN"/>
-        </w:rPr>
-        <w:t>llegaron a una pequeña ciudad del Imperio Gris situada cerca de la frontera con Runn y Ered-pul. El nombre de dicha ciudad era Sik Borkerstan. Descansaron en la posada y al día siguiente partieron sin demora.</w:t>
-      </w:r>
-    </w:p>
-    <w:p>
-      <w:pPr>
-        <w:pStyle w:val="Normal"/>
-        <w:jc w:val="start"/>
-        <w:rPr>
-          <w:sz w:val="28"/>
-          <w:szCs w:val="28"/>
-        </w:rPr>
-      </w:pPr>
-      <w:r>
         <w:rPr/>
       </w:r>
     </w:p>
@@ -1941,113 +2453,7 @@
           <w:u w:val="none"/>
           <w:lang w:val="es-ES" w:eastAsia="zh-CN" w:bidi="hi-IN"/>
         </w:rPr>
-        <w:t xml:space="preserve">Llegaron a la frontera de Ered-pul y la pudieron cruzar sin problemas hasta llegar al reino de Lindiel. No tardaron más que un día más para llegar hasta la ciudad de Ferendir. </w:t>
-      </w:r>
-    </w:p>
-    <w:p>
-      <w:pPr>
-        <w:pStyle w:val="Normal"/>
-        <w:jc w:val="start"/>
-        <w:rPr>
-          <w:sz w:val="28"/>
-          <w:szCs w:val="28"/>
-        </w:rPr>
-      </w:pPr>
-      <w:r>
-        <w:rPr/>
-      </w:r>
-    </w:p>
-    <w:p>
-      <w:pPr>
-        <w:pStyle w:val="Normal"/>
-        <w:jc w:val="start"/>
-        <w:rPr>
-          <w:sz w:val="28"/>
-          <w:szCs w:val="28"/>
-        </w:rPr>
-      </w:pPr>
-      <w:r>
-        <w:rPr>
-          <w:rFonts w:eastAsia="NSimSun" w:cs="Arial" w:ascii="Calibri" w:hAnsi="Calibri"/>
-          <w:color w:val="auto"/>
-          <w:kern w:val="2"/>
-          <w:sz w:val="28"/>
-          <w:szCs w:val="28"/>
-          <w:u w:val="none"/>
-          <w:lang w:val="es-ES" w:eastAsia="zh-CN" w:bidi="hi-IN"/>
-        </w:rPr>
-        <w:t>Lo que notó Arastor al llegar a la ciudad es que su política era diferente a la del reino de Runn. Este reino prosperaba gracias a su alianza con los enanos. Aquí el rey más que ser un símbolo de alguien que gobernara para su propio beneficio, era más bien lo contrario este rey gobernaba para beneficiar a su pueblo.</w:t>
-      </w:r>
-    </w:p>
-    <w:p>
-      <w:pPr>
-        <w:pStyle w:val="Normal"/>
-        <w:jc w:val="start"/>
-        <w:rPr>
-          <w:sz w:val="28"/>
-          <w:szCs w:val="28"/>
-        </w:rPr>
-      </w:pPr>
-      <w:r>
-        <w:rPr/>
-      </w:r>
-    </w:p>
-    <w:p>
-      <w:pPr>
-        <w:pStyle w:val="Normal"/>
-        <w:jc w:val="start"/>
-        <w:rPr>
-          <w:sz w:val="28"/>
-          <w:szCs w:val="28"/>
-        </w:rPr>
-      </w:pPr>
-      <w:r>
-        <w:rPr>
-          <w:rFonts w:eastAsia="NSimSun" w:cs="Arial" w:ascii="Calibri" w:hAnsi="Calibri"/>
-          <w:color w:val="auto"/>
-          <w:kern w:val="2"/>
-          <w:sz w:val="28"/>
-          <w:szCs w:val="28"/>
-          <w:u w:val="none"/>
-          <w:lang w:val="es-ES" w:eastAsia="zh-CN" w:bidi="hi-IN"/>
-        </w:rPr>
-        <w:t>Ahora que finalmente llegaron a la ciudad era momento de encontrar a Folgar</w:t>
-      </w:r>
-      <w:r>
-        <w:rPr>
-          <w:rFonts w:eastAsia="NSimSun" w:cs="Arial" w:ascii="Calibri" w:hAnsi="Calibri"/>
-          <w:color w:val="auto"/>
-          <w:kern w:val="2"/>
-          <w:sz w:val="28"/>
-          <w:szCs w:val="28"/>
-          <w:u w:val="none"/>
-          <w:lang w:val="es-ES" w:eastAsia="zh-CN" w:bidi="hi-IN"/>
-        </w:rPr>
-        <w:t xml:space="preserve">. </w:t>
-      </w:r>
-      <w:r>
-        <w:rPr>
-          <w:rFonts w:eastAsia="NSimSun" w:cs="Arial" w:ascii="Calibri" w:hAnsi="Calibri"/>
-          <w:color w:val="auto"/>
-          <w:kern w:val="2"/>
-          <w:sz w:val="28"/>
-          <w:szCs w:val="28"/>
-          <w:u w:val="none"/>
-          <w:lang w:val="es-ES" w:eastAsia="zh-CN" w:bidi="hi-IN"/>
-        </w:rPr>
-        <w:t xml:space="preserve">El problema era que ni Arastor ni Teriel sabían como localizarlo. La opción más coherente era ir a la posada y preguntar por él. </w:t>
-      </w:r>
-      <w:r>
-        <w:rPr>
-          <w:rFonts w:eastAsia="NSimSun" w:cs="Arial" w:ascii="Calibri" w:hAnsi="Calibri"/>
-          <w:color w:val="auto"/>
-          <w:kern w:val="2"/>
-          <w:sz w:val="28"/>
-          <w:szCs w:val="28"/>
-          <w:u w:val="none"/>
-          <w:lang w:val="es-ES" w:eastAsia="zh-CN" w:bidi="hi-IN"/>
-        </w:rPr>
-        <w:t xml:space="preserve">Llegaron rápidamente a la posada y preguntaron al tabernero si conocía a dicha persona. </w:t>
+        <w:t xml:space="preserve">Al parecer Redeem tenia conocimiento acerca algunos buenos candidatos que nos pueden ayudar.  </w:t>
       </w:r>
       <w:r>
         <w:rPr>
@@ -2071,227 +2477,7 @@
           <w:u w:val="none"/>
           <w:lang w:val="es-ES" w:eastAsia="zh-CN" w:bidi="hi-IN"/>
         </w:rPr>
-        <w:t xml:space="preserve">Él respondió que no conocía a nadie con ese nombre. También añadió que nunca había escuchado un nombre como ese por aquí. </w:t>
-      </w:r>
-    </w:p>
-    <w:p>
-      <w:pPr>
-        <w:pStyle w:val="Normal"/>
-        <w:jc w:val="start"/>
-        <w:rPr>
-          <w:sz w:val="28"/>
-          <w:szCs w:val="28"/>
-        </w:rPr>
-      </w:pPr>
-      <w:r>
-        <w:rPr/>
-      </w:r>
-    </w:p>
-    <w:p>
-      <w:pPr>
-        <w:pStyle w:val="Normal"/>
-        <w:jc w:val="start"/>
-        <w:rPr>
-          <w:sz w:val="28"/>
-          <w:szCs w:val="28"/>
-        </w:rPr>
-      </w:pPr>
-      <w:r>
-        <w:rPr>
-          <w:rFonts w:eastAsia="NSimSun" w:cs="Arial" w:ascii="Calibri" w:hAnsi="Calibri"/>
-          <w:color w:val="auto"/>
-          <w:kern w:val="2"/>
-          <w:sz w:val="28"/>
-          <w:szCs w:val="28"/>
-          <w:u w:val="none"/>
-          <w:lang w:val="es-ES" w:eastAsia="zh-CN" w:bidi="hi-IN"/>
-        </w:rPr>
-        <w:t xml:space="preserve">Con esta información que el tabernero les dio no consiguieron nada. Simplemente se quedaron tomando una cerveza mientras pensaban que hacer para hallar a Folgar. </w:t>
-      </w:r>
-      <w:r>
-        <w:rPr>
-          <w:rFonts w:eastAsia="NSimSun" w:cs="Arial" w:ascii="Calibri" w:hAnsi="Calibri"/>
-          <w:color w:val="auto"/>
-          <w:kern w:val="2"/>
-          <w:sz w:val="28"/>
-          <w:szCs w:val="28"/>
-          <w:u w:val="none"/>
-          <w:lang w:val="es-ES" w:eastAsia="zh-CN" w:bidi="hi-IN"/>
-        </w:rPr>
-        <w:t xml:space="preserve">No se les ocurrió nada. Se habían encontrado con un obstáculo y no sabían como pasar a través de él. Finalmente a Teriel se le ocurrió la idea de pedir información acerca los rundarianos y Runn. El tabernero que le llegaban rumores de todas partes dijo que la mayoría de rundarianos se hallaban escondidos por el reino de Runn buscando a un digno rey para dicho reino. También añadió  había unos pocos que tuvieron que huir del reino porque estaban siendo perseguidos. </w:t>
-      </w:r>
-      <w:r>
-        <w:rPr>
-          <w:rFonts w:eastAsia="NSimSun" w:cs="Arial" w:ascii="Calibri" w:hAnsi="Calibri"/>
-          <w:color w:val="auto"/>
-          <w:kern w:val="2"/>
-          <w:sz w:val="28"/>
-          <w:szCs w:val="28"/>
-          <w:u w:val="none"/>
-          <w:lang w:val="es-ES" w:eastAsia="zh-CN" w:bidi="hi-IN"/>
-        </w:rPr>
-        <w:t xml:space="preserve">Se asentaron aquí en Ferendir liderados principalmente por Mildar y otro hombre cuyo nombre el tabernero no sabía. Simplemente dijo que aquí se le conocía como buscador de reyes. </w:t>
-      </w:r>
-      <w:r>
-        <w:rPr>
-          <w:rFonts w:eastAsia="NSimSun" w:cs="Arial" w:ascii="Calibri" w:hAnsi="Calibri"/>
-          <w:color w:val="auto"/>
-          <w:kern w:val="2"/>
-          <w:sz w:val="28"/>
-          <w:szCs w:val="28"/>
-          <w:u w:val="none"/>
-          <w:lang w:val="es-ES" w:eastAsia="zh-CN" w:bidi="hi-IN"/>
-        </w:rPr>
         <w:t xml:space="preserve"> </w:t>
-      </w:r>
-    </w:p>
-    <w:p>
-      <w:pPr>
-        <w:pStyle w:val="Normal"/>
-        <w:jc w:val="start"/>
-        <w:rPr>
-          <w:sz w:val="28"/>
-          <w:szCs w:val="28"/>
-        </w:rPr>
-      </w:pPr>
-      <w:r>
-        <w:rPr/>
-      </w:r>
-    </w:p>
-    <w:p>
-      <w:pPr>
-        <w:pStyle w:val="Normal"/>
-        <w:jc w:val="start"/>
-        <w:rPr>
-          <w:sz w:val="28"/>
-          <w:szCs w:val="28"/>
-        </w:rPr>
-      </w:pPr>
-      <w:r>
-        <w:rPr>
-          <w:rFonts w:eastAsia="NSimSun" w:cs="Arial" w:ascii="Calibri" w:hAnsi="Calibri"/>
-          <w:color w:val="auto"/>
-          <w:kern w:val="2"/>
-          <w:sz w:val="28"/>
-          <w:szCs w:val="28"/>
-          <w:u w:val="none"/>
-          <w:lang w:val="es-ES" w:eastAsia="zh-CN" w:bidi="hi-IN"/>
-        </w:rPr>
-        <w:t xml:space="preserve">El rey </w:t>
-      </w:r>
-      <w:r>
-        <w:rPr>
-          <w:rFonts w:eastAsia="NSimSun" w:cs="Arial" w:ascii="Calibri" w:hAnsi="Calibri"/>
-          <w:color w:val="auto"/>
-          <w:kern w:val="2"/>
-          <w:sz w:val="28"/>
-          <w:szCs w:val="28"/>
-          <w:u w:val="none"/>
-          <w:lang w:val="es-ES" w:eastAsia="zh-CN" w:bidi="hi-IN"/>
-        </w:rPr>
-        <w:t xml:space="preserve">de Lindiel, Irulfen dio refugio a estas personas ya que sabía cual era su situación con el rey Joldmur en Runn. A pesar de darles refugio no se implico en su guerra civil militarmente. </w:t>
-      </w:r>
-    </w:p>
-    <w:p>
-      <w:pPr>
-        <w:pStyle w:val="Normal"/>
-        <w:jc w:val="start"/>
-        <w:rPr>
-          <w:sz w:val="28"/>
-          <w:szCs w:val="28"/>
-        </w:rPr>
-      </w:pPr>
-      <w:r>
-        <w:rPr/>
-      </w:r>
-    </w:p>
-    <w:p>
-      <w:pPr>
-        <w:pStyle w:val="Normal"/>
-        <w:jc w:val="start"/>
-        <w:rPr>
-          <w:sz w:val="28"/>
-          <w:szCs w:val="28"/>
-        </w:rPr>
-      </w:pPr>
-      <w:r>
-        <w:rPr>
-          <w:rFonts w:eastAsia="NSimSun" w:cs="Arial" w:ascii="Calibri" w:hAnsi="Calibri"/>
-          <w:color w:val="auto"/>
-          <w:kern w:val="2"/>
-          <w:sz w:val="28"/>
-          <w:szCs w:val="28"/>
-          <w:u w:val="none"/>
-          <w:lang w:val="es-ES" w:eastAsia="zh-CN" w:bidi="hi-IN"/>
-        </w:rPr>
-        <w:t>A</w:t>
-      </w:r>
-      <w:r>
-        <w:rPr>
-          <w:rFonts w:eastAsia="NSimSun" w:cs="Arial" w:ascii="Calibri" w:hAnsi="Calibri"/>
-          <w:color w:val="auto"/>
-          <w:kern w:val="2"/>
-          <w:sz w:val="28"/>
-          <w:szCs w:val="28"/>
-          <w:u w:val="none"/>
-          <w:lang w:val="es-ES" w:eastAsia="zh-CN" w:bidi="hi-IN"/>
-        </w:rPr>
-        <w:t xml:space="preserve">rastor supuso que ese otro hombre del que habló el tabernero era Folgar. Él pidió amablemente al tabernero que contactara con el buscador de reyes diciéndole que Mildar ha encontrado al sucesor que tanto andaba buscando. </w:t>
-      </w:r>
-    </w:p>
-    <w:p>
-      <w:pPr>
-        <w:pStyle w:val="Normal"/>
-        <w:jc w:val="start"/>
-        <w:rPr>
-          <w:sz w:val="28"/>
-          <w:szCs w:val="28"/>
-        </w:rPr>
-      </w:pPr>
-      <w:r>
-        <w:rPr/>
-      </w:r>
-    </w:p>
-    <w:p>
-      <w:pPr>
-        <w:pStyle w:val="Normal"/>
-        <w:jc w:val="start"/>
-        <w:rPr>
-          <w:sz w:val="28"/>
-          <w:szCs w:val="28"/>
-        </w:rPr>
-      </w:pPr>
-      <w:r>
-        <w:rPr/>
-      </w:r>
-    </w:p>
-    <w:p>
-      <w:pPr>
-        <w:pStyle w:val="Normal"/>
-        <w:jc w:val="start"/>
-        <w:rPr>
-          <w:sz w:val="28"/>
-          <w:szCs w:val="28"/>
-        </w:rPr>
-      </w:pPr>
-      <w:r>
-        <w:rPr>
-          <w:sz w:val="28"/>
-          <w:szCs w:val="28"/>
-        </w:rPr>
-      </w:r>
-    </w:p>
-    <w:p>
-      <w:pPr>
-        <w:pStyle w:val="Normal"/>
-        <w:jc w:val="start"/>
-        <w:rPr>
-          <w:sz w:val="28"/>
-          <w:szCs w:val="28"/>
-        </w:rPr>
-      </w:pPr>
-      <w:r>
-        <w:rPr/>
       </w:r>
     </w:p>
     <w:sectPr>

</xml_diff>

<commit_message>
Avances importantes en Runn Posible primera apraicion de elfos del norte
</commit_message>
<xml_diff>
--- a/History/Andres/Runn_Arastor.docx
+++ b/History/Andres/Runn_Arastor.docx
@@ -1862,7 +1862,7 @@
           <w:u w:val="none"/>
           <w:lang w:val="es-ES" w:eastAsia="zh-CN" w:bidi="hi-IN"/>
         </w:rPr>
-        <w:t xml:space="preserve">Y Arastor y Teriel partieron hasta su próximo destino. Su viaje para salir del reino de Runn no iba a ser fácil ya que estaban siendo buscados. Para llegar a Ferendir la mejor opción que tenían era salir cuanto antes del reino entonces su ruta sería seguir hacia el norte hasta llegar a las fronteras del Imperio Gris. A partir de ahí girar hacía el este pasando cerca de la Ciuadela Maga, la cual se encuentra dentro del reino de Ered-pul, y justo después llegando hacia las fronteras de Lindiel donde la primera ciudad con la que se cruzarían sería Ferendir. </w:t>
+        <w:t xml:space="preserve">Y Arastor y Teriel partieron hasta su próximo destino. Su viaje para salir del reino de Runn no iba a ser fácil ya que estaban siendo buscados. Para llegar a Fenderin la mejor opción que tenían era salir cuanto antes del reino entonces su ruta sería seguir hacia el norte hasta llegar a las fronteras del Imperio Gris. A partir de ahí girar hacía el este pasando cerca de la Ciuadela Maga, la cual se encuentra dentro del reino de Ered-pul, y justo después llegando hacia las fronteras de Lindiel donde la primera ciudad con la que se cruzarían sería Fenderin. </w:t>
       </w:r>
     </w:p>
     <w:p>
@@ -1938,7 +1938,7 @@
           <w:u w:val="none"/>
           <w:lang w:val="es-ES" w:eastAsia="zh-CN" w:bidi="hi-IN"/>
         </w:rPr>
-        <w:t xml:space="preserve">Llegaron a la frontera de Ered-pul y la pudieron cruzar sin problemas hasta llegar al reino de Lindiel. No tardaron más que un día más para llegar hasta la ciudad de Ferendir. </w:t>
+        <w:t xml:space="preserve">Llegaron a la frontera de Ered-pul y la pudieron cruzar sin problemas hasta llegar al reino de Lindiel. No tardaron más que un día más para llegar hasta la ciudad de Fenderin. </w:t>
       </w:r>
     </w:p>
     <w:p>
@@ -2052,7 +2052,7 @@
           <w:u w:val="none"/>
           <w:lang w:val="es-ES" w:eastAsia="zh-CN" w:bidi="hi-IN"/>
         </w:rPr>
-        <w:t xml:space="preserve">Con esta información que el tabernero les dio no consiguieron nada. Simplemente se quedaron tomando una cerveza mientras pensaban que hacer para hallar a Folgar. No se les ocurrió nada. Se habían encontrado con un obstáculo y no sabían como pasar a través de él. Finalmente a Teriel se le ocurrió la idea de pedir información acerca los rundarianos y Runn. El tabernero que le llegaban rumores de todas partes dijo que la mayoría de rundarianos se hallaban escondidos por el reino de Runn buscando a un digno rey para dicho reino. También añadió  había unos pocos que tuvieron que huir del reino porque estaban siendo perseguidos. Se asentaron aquí en Ferendir liderados principalmente por Mildar y otro hombre cuyo nombre el tabernero no sabía. Simplemente dijo que aquí se le conocía como buscador de reyes.  </w:t>
+        <w:t xml:space="preserve">Con esta información que el tabernero les dio no consiguieron nada. Simplemente se quedaron tomando una cerveza mientras pensaban que hacer para hallar a Folgar. No se les ocurrió nada. Se habían encontrado con un obstáculo y no sabían como pasar a través de él. Finalmente a Teriel se le ocurrió la idea de pedir información acerca los rundarianos y Runn. El tabernero que le llegaban rumores de todas partes dijo que la mayoría de rundarianos se hallaban escondidos por el reino de Runn buscando a un digno rey para dicho reino. También añadió  había unos pocos que tuvieron que huir del reino porque estaban siendo perseguidos. Se asentaron aquí en Fenderin liderados principalmente por Mildar y otro hombre cuyo nombre el tabernero no sabía. Simplemente dijo que aquí se le conocía como buscador de reyes.  </w:t>
       </w:r>
     </w:p>
     <w:p>
@@ -2347,6 +2347,290 @@
         </w:rPr>
       </w:pPr>
       <w:r>
+        <w:rPr>
+          <w:sz w:val="28"/>
+          <w:szCs w:val="28"/>
+        </w:rPr>
+      </w:r>
+    </w:p>
+    <w:p>
+      <w:pPr>
+        <w:pStyle w:val="Normal"/>
+        <w:jc w:val="start"/>
+        <w:rPr>
+          <w:sz w:val="28"/>
+          <w:szCs w:val="28"/>
+        </w:rPr>
+      </w:pPr>
+      <w:r>
+        <w:rPr>
+          <w:rFonts w:eastAsia="NSimSun" w:cs="Arial" w:ascii="Calibri" w:hAnsi="Calibri"/>
+          <w:color w:val="auto"/>
+          <w:kern w:val="2"/>
+          <w:sz w:val="28"/>
+          <w:szCs w:val="28"/>
+          <w:u w:val="none"/>
+          <w:lang w:val="es-ES" w:eastAsia="zh-CN" w:bidi="hi-IN"/>
+        </w:rPr>
+        <w:t xml:space="preserve">Intentaron pedir ayuda a los magos, y para su sorpresa, hubo uno que accedió a ayudarles facilitándoles una gran cantidad de recursos a la hora de buscar alianzas. Era un erudito que había estado en cada confín de esta tierra, incluso en las misteriosas tierras del este. Entonces tenía información acerca de prácticamente todos los reinos, excepto los que estaban más escondidos. A parte de conocer cada rincón de este mundo también tenia buenos amigos que en caso de pedirles ayuda podrían llegar a acudir sin problema. Al parece este mago tenía una gran influencia en todas partes. Su nombre era Redeem. </w:t>
+      </w:r>
+    </w:p>
+    <w:p>
+      <w:pPr>
+        <w:pStyle w:val="Normal"/>
+        <w:jc w:val="start"/>
+        <w:rPr>
+          <w:sz w:val="28"/>
+          <w:szCs w:val="28"/>
+        </w:rPr>
+      </w:pPr>
+      <w:r>
+        <w:rPr>
+          <w:sz w:val="28"/>
+          <w:szCs w:val="28"/>
+        </w:rPr>
+      </w:r>
+    </w:p>
+    <w:p>
+      <w:pPr>
+        <w:pStyle w:val="Normal"/>
+        <w:jc w:val="start"/>
+        <w:rPr>
+          <w:sz w:val="28"/>
+          <w:szCs w:val="28"/>
+        </w:rPr>
+      </w:pPr>
+      <w:r>
+        <w:rPr>
+          <w:sz w:val="28"/>
+          <w:szCs w:val="28"/>
+        </w:rPr>
+      </w:r>
+    </w:p>
+    <w:p>
+      <w:pPr>
+        <w:pStyle w:val="Normal"/>
+        <w:jc w:val="start"/>
+        <w:rPr>
+          <w:sz w:val="28"/>
+          <w:szCs w:val="28"/>
+        </w:rPr>
+      </w:pPr>
+      <w:r>
+        <w:rPr>
+          <w:rFonts w:eastAsia="NSimSun" w:cs="Arial" w:ascii="Calibri" w:hAnsi="Calibri"/>
+          <w:color w:val="auto"/>
+          <w:kern w:val="2"/>
+          <w:sz w:val="28"/>
+          <w:szCs w:val="28"/>
+          <w:u w:val="none"/>
+          <w:lang w:val="es-ES" w:eastAsia="zh-CN" w:bidi="hi-IN"/>
+        </w:rPr>
+        <w:t xml:space="preserve">Al parecer Redeem tenia conocimiento acerca algunos buenos candidatos que nos podrían llegar a ayudar. </w:t>
+      </w:r>
+    </w:p>
+    <w:p>
+      <w:pPr>
+        <w:pStyle w:val="Normal"/>
+        <w:jc w:val="start"/>
+        <w:rPr>
+          <w:sz w:val="28"/>
+          <w:szCs w:val="28"/>
+        </w:rPr>
+      </w:pPr>
+      <w:r>
+        <w:rPr>
+          <w:sz w:val="28"/>
+          <w:szCs w:val="28"/>
+        </w:rPr>
+      </w:r>
+    </w:p>
+    <w:p>
+      <w:pPr>
+        <w:pStyle w:val="Normal"/>
+        <w:jc w:val="start"/>
+        <w:rPr>
+          <w:sz w:val="28"/>
+          <w:szCs w:val="28"/>
+        </w:rPr>
+      </w:pPr>
+      <w:r>
+        <w:rPr>
+          <w:sz w:val="28"/>
+          <w:szCs w:val="28"/>
+        </w:rPr>
+      </w:r>
+    </w:p>
+    <w:p>
+      <w:pPr>
+        <w:pStyle w:val="Normal"/>
+        <w:jc w:val="start"/>
+        <w:rPr>
+          <w:sz w:val="28"/>
+          <w:szCs w:val="28"/>
+        </w:rPr>
+      </w:pPr>
+      <w:r>
+        <w:rPr>
+          <w:rFonts w:eastAsia="NSimSun" w:cs="Arial" w:ascii="Calibri" w:hAnsi="Calibri"/>
+          <w:color w:val="auto"/>
+          <w:kern w:val="2"/>
+          <w:sz w:val="28"/>
+          <w:szCs w:val="28"/>
+          <w:u w:val="none"/>
+          <w:lang w:val="es-ES" w:eastAsia="zh-CN" w:bidi="hi-IN"/>
+        </w:rPr>
+        <w:t xml:space="preserve">Con esta nueva noticia, Arastor, Teriel, Mildar y Fogar se reunieron con Redeem en Fenderin. </w:t>
+      </w:r>
+    </w:p>
+    <w:p>
+      <w:pPr>
+        <w:pStyle w:val="Normal"/>
+        <w:jc w:val="start"/>
+        <w:rPr>
+          <w:sz w:val="28"/>
+          <w:szCs w:val="28"/>
+        </w:rPr>
+      </w:pPr>
+      <w:r>
+        <w:rPr>
+          <w:sz w:val="28"/>
+          <w:szCs w:val="28"/>
+        </w:rPr>
+      </w:r>
+    </w:p>
+    <w:p>
+      <w:pPr>
+        <w:pStyle w:val="Normal"/>
+        <w:jc w:val="start"/>
+        <w:rPr>
+          <w:sz w:val="28"/>
+          <w:szCs w:val="28"/>
+        </w:rPr>
+      </w:pPr>
+      <w:r>
+        <w:rPr>
+          <w:rFonts w:eastAsia="NSimSun" w:cs="Arial" w:ascii="Calibri" w:hAnsi="Calibri"/>
+          <w:color w:val="auto"/>
+          <w:kern w:val="2"/>
+          <w:sz w:val="28"/>
+          <w:szCs w:val="28"/>
+          <w:u w:val="none"/>
+          <w:lang w:val="es-ES" w:eastAsia="zh-CN" w:bidi="hi-IN"/>
+        </w:rPr>
+        <w:t xml:space="preserve">Este mago les contó que hacía bastante que sabía de la decadente situación que había en Runn debido a sus antiguos reyes. Sin embargo no quiso intervenir hasta ahora debido a que tenía la esperanza y la fe de que los reyes actuales cambiaran su forma de reinar, cosa que nunca llegó a pasar. Luego se enteró de la batalla que hubo en el fuerte de Findar y poco después le llegó información de que el hijo menor del rey había huido. </w:t>
+      </w:r>
+    </w:p>
+    <w:p>
+      <w:pPr>
+        <w:pStyle w:val="Normal"/>
+        <w:jc w:val="start"/>
+        <w:rPr>
+          <w:sz w:val="28"/>
+          <w:szCs w:val="28"/>
+        </w:rPr>
+      </w:pPr>
+      <w:r>
+        <w:rPr>
+          <w:sz w:val="28"/>
+          <w:szCs w:val="28"/>
+        </w:rPr>
+      </w:r>
+    </w:p>
+    <w:p>
+      <w:pPr>
+        <w:pStyle w:val="Normal"/>
+        <w:jc w:val="start"/>
+        <w:rPr>
+          <w:sz w:val="28"/>
+          <w:szCs w:val="28"/>
+        </w:rPr>
+      </w:pPr>
+      <w:r>
+        <w:rPr>
+          <w:rFonts w:eastAsia="NSimSun" w:cs="Arial" w:ascii="Calibri" w:hAnsi="Calibri"/>
+          <w:color w:val="auto"/>
+          <w:kern w:val="2"/>
+          <w:sz w:val="28"/>
+          <w:szCs w:val="28"/>
+          <w:u w:val="none"/>
+          <w:lang w:val="es-ES" w:eastAsia="zh-CN" w:bidi="hi-IN"/>
+        </w:rPr>
+        <w:t xml:space="preserve">Fue en ese momento cuando Redeem pensó porque un heredero al trono de Runn huiría de su propio reino justo después de una batalla. Llegó a la conclusión que él era diferente, entonces para estar del todo seguro investigo sobre él hasta saberlo casi todo.  </w:t>
+      </w:r>
+    </w:p>
+    <w:p>
+      <w:pPr>
+        <w:pStyle w:val="Normal"/>
+        <w:jc w:val="start"/>
+        <w:rPr>
+          <w:sz w:val="28"/>
+          <w:szCs w:val="28"/>
+        </w:rPr>
+      </w:pPr>
+      <w:r>
+        <w:rPr>
+          <w:sz w:val="28"/>
+          <w:szCs w:val="28"/>
+        </w:rPr>
+      </w:r>
+    </w:p>
+    <w:p>
+      <w:pPr>
+        <w:pStyle w:val="Normal"/>
+        <w:jc w:val="start"/>
+        <w:rPr>
+          <w:sz w:val="28"/>
+          <w:szCs w:val="28"/>
+        </w:rPr>
+      </w:pPr>
+      <w:r>
+        <w:rPr>
+          <w:rFonts w:eastAsia="NSimSun" w:cs="Arial" w:ascii="Calibri" w:hAnsi="Calibri"/>
+          <w:color w:val="auto"/>
+          <w:kern w:val="2"/>
+          <w:sz w:val="28"/>
+          <w:szCs w:val="28"/>
+          <w:u w:val="none"/>
+          <w:lang w:val="es-ES" w:eastAsia="zh-CN" w:bidi="hi-IN"/>
+        </w:rPr>
+        <w:t xml:space="preserve">Debido a esto, Redeem se dispuso a crear relaciones fuertes con la mayoría de reinos de los hombres, </w:t>
+      </w:r>
+      <w:r>
+        <w:rPr>
+          <w:rFonts w:eastAsia="NSimSun" w:cs="Arial" w:ascii="Calibri" w:hAnsi="Calibri"/>
+          <w:color w:val="auto"/>
+          <w:kern w:val="2"/>
+          <w:sz w:val="28"/>
+          <w:szCs w:val="28"/>
+          <w:u w:val="none"/>
+          <w:lang w:val="es-ES" w:eastAsia="zh-CN" w:bidi="hi-IN"/>
+        </w:rPr>
+        <w:t>convirtiéndose así</w:t>
+      </w:r>
+      <w:r>
+        <w:rPr>
+          <w:rFonts w:eastAsia="NSimSun" w:cs="Arial" w:ascii="Calibri" w:hAnsi="Calibri"/>
+          <w:color w:val="auto"/>
+          <w:kern w:val="2"/>
+          <w:sz w:val="28"/>
+          <w:szCs w:val="28"/>
+          <w:u w:val="none"/>
+          <w:lang w:val="es-ES" w:eastAsia="zh-CN" w:bidi="hi-IN"/>
+        </w:rPr>
+        <w:t xml:space="preserve"> en una persona influyente alrededor del mundo. Nos llegó a contar algunas historias acerca la tierra del este que ninguno de nosotros podría haber imaginado jamás.</w:t>
+      </w:r>
+    </w:p>
+    <w:p>
+      <w:pPr>
+        <w:pStyle w:val="Normal"/>
+        <w:jc w:val="start"/>
+        <w:rPr>
+          <w:sz w:val="28"/>
+          <w:szCs w:val="28"/>
+        </w:rPr>
+      </w:pPr>
+      <w:r>
         <w:rPr/>
       </w:r>
     </w:p>
@@ -2369,43 +2653,43 @@
           <w:u w:val="none"/>
           <w:lang w:val="es-ES" w:eastAsia="zh-CN" w:bidi="hi-IN"/>
         </w:rPr>
-        <w:t xml:space="preserve">Intentaron pedir ayuda a los magos, y para su sorpresa, hubo uno que accedió a ayudarles facilitándoles una gran cantidad de recursos a la hora de buscar alianzas. Era un erudito que había estado en cada confín de esta tierra, incluso en las misteriosas tierras del este. </w:t>
-      </w:r>
-      <w:r>
-        <w:rPr>
-          <w:rFonts w:eastAsia="NSimSun" w:cs="Arial" w:ascii="Calibri" w:hAnsi="Calibri"/>
-          <w:color w:val="auto"/>
-          <w:kern w:val="2"/>
-          <w:sz w:val="28"/>
-          <w:szCs w:val="28"/>
-          <w:u w:val="none"/>
-          <w:lang w:val="es-ES" w:eastAsia="zh-CN" w:bidi="hi-IN"/>
-        </w:rPr>
-        <w:t xml:space="preserve">Entonces tenía información acerca de prácticamente </w:t>
-      </w:r>
-      <w:r>
-        <w:rPr>
-          <w:rFonts w:eastAsia="NSimSun" w:cs="Arial" w:ascii="Calibri" w:hAnsi="Calibri"/>
-          <w:color w:val="auto"/>
-          <w:kern w:val="2"/>
-          <w:sz w:val="28"/>
-          <w:szCs w:val="28"/>
-          <w:u w:val="none"/>
-          <w:lang w:val="es-ES" w:eastAsia="zh-CN" w:bidi="hi-IN"/>
-        </w:rPr>
-        <w:t xml:space="preserve">todos los reinos, excepto los que estaban más escondidos. </w:t>
-      </w:r>
-      <w:r>
-        <w:rPr>
-          <w:rFonts w:eastAsia="NSimSun" w:cs="Arial" w:ascii="Calibri" w:hAnsi="Calibri"/>
-          <w:color w:val="auto"/>
-          <w:kern w:val="2"/>
-          <w:sz w:val="28"/>
-          <w:szCs w:val="28"/>
-          <w:u w:val="none"/>
-          <w:lang w:val="es-ES" w:eastAsia="zh-CN" w:bidi="hi-IN"/>
-        </w:rPr>
-        <w:t xml:space="preserve">A parte de conocer cada rincón de este mundo también tenia buenos amigos que en caso de pedirles ayuda podrían llegar a acudir sin problema. Al parece este mago tenía una gran influencia en todas partes. Su nombre era Redeem. </w:t>
+        <w:t xml:space="preserve">Con la raza con la que forjo una gran alianza este mago erudito fue con los elfos del norte, los conocidos como los Ellverion y los Erlanor. </w:t>
+      </w:r>
+      <w:r>
+        <w:rPr>
+          <w:rFonts w:eastAsia="NSimSun" w:cs="Arial" w:ascii="Calibri" w:hAnsi="Calibri"/>
+          <w:color w:val="auto"/>
+          <w:kern w:val="2"/>
+          <w:sz w:val="28"/>
+          <w:szCs w:val="28"/>
+          <w:u w:val="none"/>
+          <w:lang w:val="es-ES" w:eastAsia="zh-CN" w:bidi="hi-IN"/>
+        </w:rPr>
+        <w:t xml:space="preserve">Por esa razón pensó en pedirles ayuda a ellos para ganar de una vez por todas esta guerra. </w:t>
+      </w:r>
+      <w:r>
+        <w:rPr>
+          <w:rFonts w:eastAsia="NSimSun" w:cs="Arial" w:ascii="Calibri" w:hAnsi="Calibri"/>
+          <w:color w:val="auto"/>
+          <w:kern w:val="2"/>
+          <w:sz w:val="28"/>
+          <w:szCs w:val="28"/>
+          <w:u w:val="none"/>
+          <w:lang w:val="es-ES" w:eastAsia="zh-CN" w:bidi="hi-IN"/>
+        </w:rPr>
+        <w:t xml:space="preserve">Lo interesante de estas dos razas de elfos es que son realmente parecidas entre si en cuanto a su origen pero cada una de ellas tiene unas costumbres y tradiciones muy diferentes. </w:t>
+      </w:r>
+      <w:r>
+        <w:rPr>
+          <w:rFonts w:eastAsia="NSimSun" w:cs="Arial" w:ascii="Calibri" w:hAnsi="Calibri"/>
+          <w:color w:val="auto"/>
+          <w:kern w:val="2"/>
+          <w:sz w:val="28"/>
+          <w:szCs w:val="28"/>
+          <w:u w:val="none"/>
+          <w:lang w:val="es-ES" w:eastAsia="zh-CN" w:bidi="hi-IN"/>
+        </w:rPr>
+        <w:t xml:space="preserve">A pesar de ser tan diferentes eran dos reinos que se apoyaban entre si en cualquier tipo situación. </w:t>
       </w:r>
     </w:p>
     <w:p>
@@ -2431,6 +2715,40 @@
         </w:rPr>
       </w:pPr>
       <w:r>
+        <w:rPr>
+          <w:rFonts w:eastAsia="NSimSun" w:cs="Arial" w:ascii="Calibri" w:hAnsi="Calibri"/>
+          <w:color w:val="auto"/>
+          <w:kern w:val="2"/>
+          <w:sz w:val="28"/>
+          <w:szCs w:val="28"/>
+          <w:u w:val="none"/>
+          <w:lang w:val="es-ES" w:eastAsia="zh-CN" w:bidi="hi-IN"/>
+        </w:rPr>
+        <w:t>E</w:t>
+      </w:r>
+      <w:r>
+        <w:rPr>
+          <w:rFonts w:eastAsia="NSimSun" w:cs="Arial" w:ascii="Calibri" w:hAnsi="Calibri"/>
+          <w:color w:val="auto"/>
+          <w:kern w:val="2"/>
+          <w:sz w:val="28"/>
+          <w:szCs w:val="28"/>
+          <w:u w:val="none"/>
+          <w:lang w:val="es-ES" w:eastAsia="zh-CN" w:bidi="hi-IN"/>
+        </w:rPr>
+        <w:t xml:space="preserve">s por esa razón que Redeem quiso pedirles ayuda a ellos, porque sabía que vendrían con dos grandes ejércitos de elfos armados y preparados para luchar. </w:t>
+      </w:r>
+    </w:p>
+    <w:p>
+      <w:pPr>
+        <w:pStyle w:val="Normal"/>
+        <w:jc w:val="start"/>
+        <w:rPr>
+          <w:sz w:val="28"/>
+          <w:szCs w:val="28"/>
+        </w:rPr>
+      </w:pPr>
+      <w:r>
         <w:rPr/>
       </w:r>
     </w:p>
@@ -2453,31 +2771,45 @@
           <w:u w:val="none"/>
           <w:lang w:val="es-ES" w:eastAsia="zh-CN" w:bidi="hi-IN"/>
         </w:rPr>
-        <w:t xml:space="preserve">Al parecer Redeem tenia conocimiento acerca algunos buenos candidatos que nos pueden ayudar.  </w:t>
-      </w:r>
-      <w:r>
-        <w:rPr>
-          <w:rFonts w:eastAsia="NSimSun" w:cs="Arial" w:ascii="Calibri" w:hAnsi="Calibri"/>
-          <w:color w:val="auto"/>
-          <w:kern w:val="2"/>
-          <w:sz w:val="28"/>
-          <w:szCs w:val="28"/>
-          <w:u w:val="none"/>
-          <w:lang w:val="es-ES" w:eastAsia="zh-CN" w:bidi="hi-IN"/>
-        </w:rPr>
         <w:t xml:space="preserve"> </w:t>
       </w:r>
-      <w:r>
-        <w:rPr>
-          <w:rFonts w:eastAsia="NSimSun" w:cs="Arial" w:ascii="Calibri" w:hAnsi="Calibri"/>
-          <w:color w:val="auto"/>
-          <w:kern w:val="2"/>
-          <w:sz w:val="28"/>
-          <w:szCs w:val="28"/>
-          <w:u w:val="none"/>
-          <w:lang w:val="es-ES" w:eastAsia="zh-CN" w:bidi="hi-IN"/>
-        </w:rPr>
-        <w:t xml:space="preserve"> </w:t>
+    </w:p>
+    <w:p>
+      <w:pPr>
+        <w:pStyle w:val="Normal"/>
+        <w:jc w:val="start"/>
+        <w:rPr>
+          <w:sz w:val="28"/>
+          <w:szCs w:val="28"/>
+        </w:rPr>
+      </w:pPr>
+      <w:r>
+        <w:rPr>
+          <w:sz w:val="28"/>
+          <w:szCs w:val="28"/>
+        </w:rPr>
+      </w:r>
+    </w:p>
+    <w:p>
+      <w:pPr>
+        <w:pStyle w:val="Normal"/>
+        <w:jc w:val="start"/>
+        <w:rPr>
+          <w:sz w:val="28"/>
+          <w:szCs w:val="28"/>
+        </w:rPr>
+      </w:pPr>
+      <w:r>
+        <w:rPr>
+          <w:rFonts w:eastAsia="NSimSun" w:cs="Arial" w:ascii="Calibri" w:hAnsi="Calibri"/>
+          <w:color w:val="auto"/>
+          <w:kern w:val="2"/>
+          <w:sz w:val="28"/>
+          <w:szCs w:val="28"/>
+          <w:u w:val="none"/>
+          <w:lang w:val="es-ES" w:eastAsia="zh-CN" w:bidi="hi-IN"/>
+        </w:rPr>
+        <w:t xml:space="preserve">    </w:t>
       </w:r>
     </w:p>
     <w:sectPr>

</xml_diff>

<commit_message>
Avances en la historia de Arastor y se introducen los Ellverion(una de las principales razas de elfos de Vetelia)
</commit_message>
<xml_diff>
--- a/History/Andres/Runn_Arastor.docx
+++ b/History/Andres/Runn_Arastor.docx
@@ -2594,31 +2594,385 @@
           <w:u w:val="none"/>
           <w:lang w:val="es-ES" w:eastAsia="zh-CN" w:bidi="hi-IN"/>
         </w:rPr>
-        <w:t xml:space="preserve">Debido a esto, Redeem se dispuso a crear relaciones fuertes con la mayoría de reinos de los hombres, </w:t>
-      </w:r>
-      <w:r>
-        <w:rPr>
-          <w:rFonts w:eastAsia="NSimSun" w:cs="Arial" w:ascii="Calibri" w:hAnsi="Calibri"/>
-          <w:color w:val="auto"/>
-          <w:kern w:val="2"/>
-          <w:sz w:val="28"/>
-          <w:szCs w:val="28"/>
-          <w:u w:val="none"/>
-          <w:lang w:val="es-ES" w:eastAsia="zh-CN" w:bidi="hi-IN"/>
-        </w:rPr>
-        <w:t>convirtiéndose así</w:t>
-      </w:r>
-      <w:r>
-        <w:rPr>
-          <w:rFonts w:eastAsia="NSimSun" w:cs="Arial" w:ascii="Calibri" w:hAnsi="Calibri"/>
-          <w:color w:val="auto"/>
-          <w:kern w:val="2"/>
-          <w:sz w:val="28"/>
-          <w:szCs w:val="28"/>
-          <w:u w:val="none"/>
-          <w:lang w:val="es-ES" w:eastAsia="zh-CN" w:bidi="hi-IN"/>
-        </w:rPr>
-        <w:t xml:space="preserve"> en una persona influyente alrededor del mundo. Nos llegó a contar algunas historias acerca la tierra del este que ninguno de nosotros podría haber imaginado jamás.</w:t>
+        <w:t>Debido a esto, Redeem se dispuso a crear relaciones fuertes con la mayoría de reinos de los hombres, convirtiéndose así en una persona influyente alrededor del mundo. Nos llegó a contar algunas historias acerca la tierra del este que ninguno de nosotros podría haber imaginado jamás.</w:t>
+      </w:r>
+    </w:p>
+    <w:p>
+      <w:pPr>
+        <w:pStyle w:val="Normal"/>
+        <w:jc w:val="start"/>
+        <w:rPr>
+          <w:sz w:val="28"/>
+          <w:szCs w:val="28"/>
+        </w:rPr>
+      </w:pPr>
+      <w:r>
+        <w:rPr>
+          <w:sz w:val="28"/>
+          <w:szCs w:val="28"/>
+        </w:rPr>
+      </w:r>
+    </w:p>
+    <w:p>
+      <w:pPr>
+        <w:pStyle w:val="Normal"/>
+        <w:jc w:val="start"/>
+        <w:rPr>
+          <w:sz w:val="28"/>
+          <w:szCs w:val="28"/>
+        </w:rPr>
+      </w:pPr>
+      <w:r>
+        <w:rPr>
+          <w:rFonts w:eastAsia="NSimSun" w:cs="Arial" w:ascii="Calibri" w:hAnsi="Calibri"/>
+          <w:color w:val="auto"/>
+          <w:kern w:val="2"/>
+          <w:sz w:val="28"/>
+          <w:szCs w:val="28"/>
+          <w:u w:val="none"/>
+          <w:lang w:val="es-ES" w:eastAsia="zh-CN" w:bidi="hi-IN"/>
+        </w:rPr>
+        <w:t xml:space="preserve">Con la raza con la que forjo una gran alianza este mago erudito fue con los elfos del norte, los conocidos como los Ellverion y los Erlanor. Por esa razón pensó en pedirles ayuda a ellos para ganar de una vez por todas esta guerra. Lo interesante de estas dos razas de elfos es que son realmente parecidas entre si en cuanto a su origen pero cada una de ellas tiene unas costumbres y tradiciones muy diferentes. A pesar de ser tan diferentes eran dos reinos que se apoyaban entre si en cualquier tipo situación. </w:t>
+      </w:r>
+    </w:p>
+    <w:p>
+      <w:pPr>
+        <w:pStyle w:val="Normal"/>
+        <w:jc w:val="start"/>
+        <w:rPr>
+          <w:sz w:val="28"/>
+          <w:szCs w:val="28"/>
+        </w:rPr>
+      </w:pPr>
+      <w:r>
+        <w:rPr>
+          <w:sz w:val="28"/>
+          <w:szCs w:val="28"/>
+        </w:rPr>
+      </w:r>
+    </w:p>
+    <w:p>
+      <w:pPr>
+        <w:pStyle w:val="Normal"/>
+        <w:jc w:val="start"/>
+        <w:rPr>
+          <w:sz w:val="28"/>
+          <w:szCs w:val="28"/>
+        </w:rPr>
+      </w:pPr>
+      <w:r>
+        <w:rPr>
+          <w:rFonts w:eastAsia="NSimSun" w:cs="Arial" w:ascii="Calibri" w:hAnsi="Calibri"/>
+          <w:color w:val="auto"/>
+          <w:kern w:val="2"/>
+          <w:sz w:val="28"/>
+          <w:szCs w:val="28"/>
+          <w:u w:val="none"/>
+          <w:lang w:val="es-ES" w:eastAsia="zh-CN" w:bidi="hi-IN"/>
+        </w:rPr>
+        <w:t>Es por esa razón que Redeem quiso pedirles ayuda a ellos, porque sabía que vendrían con dos grandes ejércitos de elfos armados y preparados para luchar.</w:t>
+      </w:r>
+    </w:p>
+    <w:p>
+      <w:pPr>
+        <w:pStyle w:val="Normal"/>
+        <w:jc w:val="start"/>
+        <w:rPr>
+          <w:sz w:val="28"/>
+          <w:szCs w:val="28"/>
+        </w:rPr>
+      </w:pPr>
+      <w:r>
+        <w:rPr>
+          <w:sz w:val="28"/>
+          <w:szCs w:val="28"/>
+        </w:rPr>
+      </w:r>
+    </w:p>
+    <w:p>
+      <w:pPr>
+        <w:pStyle w:val="Normal"/>
+        <w:jc w:val="start"/>
+        <w:rPr>
+          <w:sz w:val="28"/>
+          <w:szCs w:val="28"/>
+        </w:rPr>
+      </w:pPr>
+      <w:r>
+        <w:rPr>
+          <w:sz w:val="28"/>
+          <w:szCs w:val="28"/>
+        </w:rPr>
+      </w:r>
+    </w:p>
+    <w:p>
+      <w:pPr>
+        <w:pStyle w:val="Normal"/>
+        <w:jc w:val="start"/>
+        <w:rPr>
+          <w:sz w:val="28"/>
+          <w:szCs w:val="28"/>
+        </w:rPr>
+      </w:pPr>
+      <w:r>
+        <w:rPr>
+          <w:rFonts w:eastAsia="NSimSun" w:cs="Arial" w:ascii="Calibri" w:hAnsi="Calibri"/>
+          <w:color w:val="auto"/>
+          <w:kern w:val="2"/>
+          <w:sz w:val="28"/>
+          <w:szCs w:val="28"/>
+          <w:u w:val="none"/>
+          <w:lang w:val="es-ES" w:eastAsia="zh-CN" w:bidi="hi-IN"/>
+        </w:rPr>
+        <w:t>Entonces con esta idea que tenia Redeem en mente pidió a Arastor y a Teriel que lo acompañasen a llevar el mensaje a los reyes elficos.  Él sin ningun tipo de duda accedió a acompañarle en este viaje. De esta forma a parte de llegar a conocer mejor a Redeem, Arastor aprendería mucho acerca este viaje ya que conocería una gran cantidad de lugares de camino al reino de Vetelia.</w:t>
+      </w:r>
+    </w:p>
+    <w:p>
+      <w:pPr>
+        <w:pStyle w:val="Normal"/>
+        <w:jc w:val="start"/>
+        <w:rPr>
+          <w:sz w:val="28"/>
+          <w:szCs w:val="28"/>
+        </w:rPr>
+      </w:pPr>
+      <w:r>
+        <w:rPr>
+          <w:sz w:val="28"/>
+          <w:szCs w:val="28"/>
+        </w:rPr>
+      </w:r>
+    </w:p>
+    <w:p>
+      <w:pPr>
+        <w:pStyle w:val="Normal"/>
+        <w:jc w:val="start"/>
+        <w:rPr>
+          <w:sz w:val="28"/>
+          <w:szCs w:val="28"/>
+        </w:rPr>
+      </w:pPr>
+      <w:r>
+        <w:rPr>
+          <w:rFonts w:eastAsia="NSimSun" w:cs="Arial" w:ascii="Calibri" w:hAnsi="Calibri"/>
+          <w:color w:val="auto"/>
+          <w:kern w:val="2"/>
+          <w:sz w:val="28"/>
+          <w:szCs w:val="28"/>
+          <w:u w:val="none"/>
+          <w:lang w:val="es-ES" w:eastAsia="zh-CN" w:bidi="hi-IN"/>
+        </w:rPr>
+        <w:t xml:space="preserve">Dicho esto el rumbo que tomarían sería por el noreste atravesando toda Lindiel hasta cruzar la frontera hacia Vetelia. A partir de ahí Redeem pensó pasar primero por la capital del reino elfico de Los Ellverion, Thae Thalas y luego irían hacia la capital de Los Erlanor, Cylneas. </w:t>
+      </w:r>
+    </w:p>
+    <w:p>
+      <w:pPr>
+        <w:pStyle w:val="Normal"/>
+        <w:jc w:val="start"/>
+        <w:rPr>
+          <w:sz w:val="28"/>
+          <w:szCs w:val="28"/>
+        </w:rPr>
+      </w:pPr>
+      <w:r>
+        <w:rPr>
+          <w:sz w:val="28"/>
+          <w:szCs w:val="28"/>
+        </w:rPr>
+      </w:r>
+    </w:p>
+    <w:p>
+      <w:pPr>
+        <w:pStyle w:val="Normal"/>
+        <w:jc w:val="start"/>
+        <w:rPr>
+          <w:sz w:val="28"/>
+          <w:szCs w:val="28"/>
+        </w:rPr>
+      </w:pPr>
+      <w:r>
+        <w:rPr>
+          <w:rFonts w:eastAsia="NSimSun" w:cs="Arial" w:ascii="Calibri" w:hAnsi="Calibri"/>
+          <w:color w:val="auto"/>
+          <w:kern w:val="2"/>
+          <w:sz w:val="28"/>
+          <w:szCs w:val="28"/>
+          <w:u w:val="none"/>
+          <w:lang w:val="es-ES" w:eastAsia="zh-CN" w:bidi="hi-IN"/>
+        </w:rPr>
+        <w:t>Con la ruta a seguir ya decidida Arastor, Redeem y Teriel marcharon hacia su destino.</w:t>
+      </w:r>
+    </w:p>
+    <w:p>
+      <w:pPr>
+        <w:pStyle w:val="Normal"/>
+        <w:jc w:val="start"/>
+        <w:rPr>
+          <w:sz w:val="28"/>
+          <w:szCs w:val="28"/>
+        </w:rPr>
+      </w:pPr>
+      <w:r>
+        <w:rPr>
+          <w:sz w:val="28"/>
+          <w:szCs w:val="28"/>
+        </w:rPr>
+      </w:r>
+    </w:p>
+    <w:p>
+      <w:pPr>
+        <w:pStyle w:val="Normal"/>
+        <w:jc w:val="start"/>
+        <w:rPr>
+          <w:sz w:val="28"/>
+          <w:szCs w:val="28"/>
+        </w:rPr>
+      </w:pPr>
+      <w:r>
+        <w:rPr>
+          <w:rFonts w:eastAsia="NSimSun" w:cs="Arial" w:ascii="Calibri" w:hAnsi="Calibri"/>
+          <w:color w:val="auto"/>
+          <w:kern w:val="2"/>
+          <w:sz w:val="28"/>
+          <w:szCs w:val="28"/>
+          <w:u w:val="none"/>
+          <w:lang w:val="es-ES" w:eastAsia="zh-CN" w:bidi="hi-IN"/>
+        </w:rPr>
+        <w:t xml:space="preserve"> </w:t>
+      </w:r>
+      <w:r>
+        <w:rPr>
+          <w:rFonts w:eastAsia="NSimSun" w:cs="Arial" w:ascii="Calibri" w:hAnsi="Calibri"/>
+          <w:color w:val="auto"/>
+          <w:kern w:val="2"/>
+          <w:sz w:val="28"/>
+          <w:szCs w:val="28"/>
+          <w:u w:val="none"/>
+          <w:lang w:val="es-ES" w:eastAsia="zh-CN" w:bidi="hi-IN"/>
+        </w:rPr>
+        <w:t xml:space="preserve">Pasaron un par de días hasta que llegaron a un pequeño pueblo de nombre Naen cerca de uno de los fuertes mas grandes que Arastor hubiera visto jamas. Redeem contó que este fuerte recibió el nombre de Fuerte Colossus por ser el fuerte mas grande y mejor protegido de todo Aendir. Además este fuerte es una de las mejores defensas del reino de los hombres de Vetelia contra los hombres-bestias situados en el reino de Cinnabar al sur de aquí.  </w:t>
+      </w:r>
+    </w:p>
+    <w:p>
+      <w:pPr>
+        <w:pStyle w:val="Normal"/>
+        <w:jc w:val="start"/>
+        <w:rPr>
+          <w:sz w:val="28"/>
+          <w:szCs w:val="28"/>
+        </w:rPr>
+      </w:pPr>
+      <w:r>
+        <w:rPr>
+          <w:sz w:val="28"/>
+          <w:szCs w:val="28"/>
+        </w:rPr>
+      </w:r>
+    </w:p>
+    <w:p>
+      <w:pPr>
+        <w:pStyle w:val="Normal"/>
+        <w:jc w:val="start"/>
+        <w:rPr>
+          <w:sz w:val="28"/>
+          <w:szCs w:val="28"/>
+        </w:rPr>
+      </w:pPr>
+      <w:r>
+        <w:rPr>
+          <w:rFonts w:eastAsia="NSimSun" w:cs="Arial" w:ascii="Calibri" w:hAnsi="Calibri"/>
+          <w:color w:val="auto"/>
+          <w:kern w:val="2"/>
+          <w:sz w:val="28"/>
+          <w:szCs w:val="28"/>
+          <w:u w:val="none"/>
+          <w:lang w:val="es-ES" w:eastAsia="zh-CN" w:bidi="hi-IN"/>
+        </w:rPr>
+        <w:t xml:space="preserve">Finalmente empezaron a llegar a la frontera del reino elfico de Los Ellverion. Desde el primer el momento en que entraron en las fronteras elficas estos viajeros fueron observados desde las sombras por los elfos. </w:t>
+      </w:r>
+      <w:r>
+        <w:rPr>
+          <w:rFonts w:eastAsia="NSimSun" w:cs="Arial" w:ascii="Calibri" w:hAnsi="Calibri"/>
+          <w:color w:val="auto"/>
+          <w:kern w:val="2"/>
+          <w:sz w:val="28"/>
+          <w:szCs w:val="28"/>
+          <w:u w:val="none"/>
+          <w:lang w:val="es-ES" w:eastAsia="zh-CN" w:bidi="hi-IN"/>
+        </w:rPr>
+        <w:t xml:space="preserve">Nada más </w:t>
+      </w:r>
+      <w:r>
+        <w:rPr>
+          <w:rFonts w:eastAsia="NSimSun" w:cs="Arial" w:ascii="Calibri" w:hAnsi="Calibri"/>
+          <w:color w:val="auto"/>
+          <w:kern w:val="2"/>
+          <w:sz w:val="28"/>
+          <w:szCs w:val="28"/>
+          <w:u w:val="none"/>
+          <w:lang w:val="es-ES" w:eastAsia="zh-CN" w:bidi="hi-IN"/>
+        </w:rPr>
+        <w:t>acercarse</w:t>
+      </w:r>
+      <w:r>
+        <w:rPr>
+          <w:rFonts w:eastAsia="NSimSun" w:cs="Arial" w:ascii="Calibri" w:hAnsi="Calibri"/>
+          <w:color w:val="auto"/>
+          <w:kern w:val="2"/>
+          <w:sz w:val="28"/>
+          <w:szCs w:val="28"/>
+          <w:u w:val="none"/>
+          <w:lang w:val="es-ES" w:eastAsia="zh-CN" w:bidi="hi-IN"/>
+        </w:rPr>
+        <w:t xml:space="preserve"> </w:t>
+      </w:r>
+      <w:r>
+        <w:rPr>
+          <w:rFonts w:eastAsia="NSimSun" w:cs="Arial" w:ascii="Calibri" w:hAnsi="Calibri"/>
+          <w:color w:val="auto"/>
+          <w:kern w:val="2"/>
+          <w:sz w:val="28"/>
+          <w:szCs w:val="28"/>
+          <w:u w:val="none"/>
+          <w:lang w:val="es-ES" w:eastAsia="zh-CN" w:bidi="hi-IN"/>
+        </w:rPr>
+        <w:t>a</w:t>
+      </w:r>
+      <w:r>
+        <w:rPr>
+          <w:rFonts w:eastAsia="NSimSun" w:cs="Arial" w:ascii="Calibri" w:hAnsi="Calibri"/>
+          <w:color w:val="auto"/>
+          <w:kern w:val="2"/>
+          <w:sz w:val="28"/>
+          <w:szCs w:val="28"/>
+          <w:u w:val="none"/>
+          <w:lang w:val="es-ES" w:eastAsia="zh-CN" w:bidi="hi-IN"/>
+        </w:rPr>
+        <w:t xml:space="preserve"> dichas fronteras se dieron cuenta que había una gran muralla </w:t>
+      </w:r>
+      <w:r>
+        <w:rPr>
+          <w:rFonts w:eastAsia="NSimSun" w:cs="Arial" w:ascii="Calibri" w:hAnsi="Calibri"/>
+          <w:color w:val="auto"/>
+          <w:kern w:val="2"/>
+          <w:sz w:val="28"/>
+          <w:szCs w:val="28"/>
+          <w:u w:val="none"/>
+          <w:lang w:val="es-ES" w:eastAsia="zh-CN" w:bidi="hi-IN"/>
+        </w:rPr>
+        <w:t xml:space="preserve">que rodeaba todas las ciudades del reino elfico de los Ellverion. </w:t>
+      </w:r>
+      <w:r>
+        <w:rPr>
+          <w:rFonts w:eastAsia="NSimSun" w:cs="Arial" w:ascii="Calibri" w:hAnsi="Calibri"/>
+          <w:color w:val="auto"/>
+          <w:kern w:val="2"/>
+          <w:sz w:val="28"/>
+          <w:szCs w:val="28"/>
+          <w:u w:val="none"/>
+          <w:lang w:val="es-ES" w:eastAsia="zh-CN" w:bidi="hi-IN"/>
+        </w:rPr>
+        <w:t xml:space="preserve">En dicha muralla había una gran cantidad de guardias vigilando los alrededores por si se acercaban viajeros no deseados. A parte de que la muralla parecía resistente también se tenía que mencionar que en especial  Los Ellverion tenína una gran capacidad para la magia, en especial eran muy talentosos en magia defensiva y magia sanadora.  </w:t>
       </w:r>
     </w:p>
     <w:p>
@@ -2653,43 +3007,19 @@
           <w:u w:val="none"/>
           <w:lang w:val="es-ES" w:eastAsia="zh-CN" w:bidi="hi-IN"/>
         </w:rPr>
-        <w:t xml:space="preserve">Con la raza con la que forjo una gran alianza este mago erudito fue con los elfos del norte, los conocidos como los Ellverion y los Erlanor. </w:t>
-      </w:r>
-      <w:r>
-        <w:rPr>
-          <w:rFonts w:eastAsia="NSimSun" w:cs="Arial" w:ascii="Calibri" w:hAnsi="Calibri"/>
-          <w:color w:val="auto"/>
-          <w:kern w:val="2"/>
-          <w:sz w:val="28"/>
-          <w:szCs w:val="28"/>
-          <w:u w:val="none"/>
-          <w:lang w:val="es-ES" w:eastAsia="zh-CN" w:bidi="hi-IN"/>
-        </w:rPr>
-        <w:t xml:space="preserve">Por esa razón pensó en pedirles ayuda a ellos para ganar de una vez por todas esta guerra. </w:t>
-      </w:r>
-      <w:r>
-        <w:rPr>
-          <w:rFonts w:eastAsia="NSimSun" w:cs="Arial" w:ascii="Calibri" w:hAnsi="Calibri"/>
-          <w:color w:val="auto"/>
-          <w:kern w:val="2"/>
-          <w:sz w:val="28"/>
-          <w:szCs w:val="28"/>
-          <w:u w:val="none"/>
-          <w:lang w:val="es-ES" w:eastAsia="zh-CN" w:bidi="hi-IN"/>
-        </w:rPr>
-        <w:t xml:space="preserve">Lo interesante de estas dos razas de elfos es que son realmente parecidas entre si en cuanto a su origen pero cada una de ellas tiene unas costumbres y tradiciones muy diferentes. </w:t>
-      </w:r>
-      <w:r>
-        <w:rPr>
-          <w:rFonts w:eastAsia="NSimSun" w:cs="Arial" w:ascii="Calibri" w:hAnsi="Calibri"/>
-          <w:color w:val="auto"/>
-          <w:kern w:val="2"/>
-          <w:sz w:val="28"/>
-          <w:szCs w:val="28"/>
-          <w:u w:val="none"/>
-          <w:lang w:val="es-ES" w:eastAsia="zh-CN" w:bidi="hi-IN"/>
-        </w:rPr>
-        <w:t xml:space="preserve">A pesar de ser tan diferentes eran dos reinos que se apoyaban entre si en cualquier tipo situación. </w:t>
+        <w:t xml:space="preserve">Claro que nada más Redeem se identificó a uno de los guardias y explicó porque estaba aquí este fue a avisar a su rey de su llegada y lo dejaron pasar y algunos elfos los guiaron a reunirse con el rey en la capital conocida como Thae Thalas.  </w:t>
+      </w:r>
+      <w:r>
+        <w:rPr>
+          <w:rFonts w:eastAsia="NSimSun" w:cs="Arial" w:ascii="Calibri" w:hAnsi="Calibri"/>
+          <w:color w:val="auto"/>
+          <w:kern w:val="2"/>
+          <w:sz w:val="28"/>
+          <w:szCs w:val="28"/>
+          <w:u w:val="none"/>
+          <w:lang w:val="es-ES" w:eastAsia="zh-CN" w:bidi="hi-IN"/>
+        </w:rPr>
+        <w:t xml:space="preserve"> </w:t>
       </w:r>
     </w:p>
     <w:p>
@@ -2724,19 +3054,7 @@
           <w:u w:val="none"/>
           <w:lang w:val="es-ES" w:eastAsia="zh-CN" w:bidi="hi-IN"/>
         </w:rPr>
-        <w:t>E</w:t>
-      </w:r>
-      <w:r>
-        <w:rPr>
-          <w:rFonts w:eastAsia="NSimSun" w:cs="Arial" w:ascii="Calibri" w:hAnsi="Calibri"/>
-          <w:color w:val="auto"/>
-          <w:kern w:val="2"/>
-          <w:sz w:val="28"/>
-          <w:szCs w:val="28"/>
-          <w:u w:val="none"/>
-          <w:lang w:val="es-ES" w:eastAsia="zh-CN" w:bidi="hi-IN"/>
-        </w:rPr>
-        <w:t xml:space="preserve">s por esa razón que Redeem quiso pedirles ayuda a ellos, porque sabía que vendrían con dos grandes ejércitos de elfos armados y preparados para luchar. </w:t>
+        <w:t xml:space="preserve">Lo que realmente sorprendió tanto a Arastor como a Teriel fue en las condiciones en las que vivían esta raza. No era en absoluto malas condiciones ni mucho menos pero vivían en una zona pantanosa y de alguna forma que nadie puede describir los elfos consiguieron convertir una zona que por naturaleza no es muy bonita en un lugar muy agradable. </w:t>
       </w:r>
     </w:p>
     <w:p>
@@ -2771,6 +3089,102 @@
           <w:u w:val="none"/>
           <w:lang w:val="es-ES" w:eastAsia="zh-CN" w:bidi="hi-IN"/>
         </w:rPr>
+        <w:t xml:space="preserve">Para describirlo se diría que es un bosque pantanoso, </w:t>
+      </w:r>
+      <w:r>
+        <w:rPr>
+          <w:rFonts w:eastAsia="NSimSun" w:cs="Arial" w:ascii="Calibri" w:hAnsi="Calibri"/>
+          <w:color w:val="auto"/>
+          <w:kern w:val="2"/>
+          <w:sz w:val="28"/>
+          <w:szCs w:val="28"/>
+          <w:u w:val="none"/>
+          <w:lang w:val="es-ES" w:eastAsia="zh-CN" w:bidi="hi-IN"/>
+        </w:rPr>
+        <w:t>pero no e</w:t>
+      </w:r>
+      <w:r>
+        <w:rPr>
+          <w:rFonts w:eastAsia="NSimSun" w:cs="Arial" w:ascii="Calibri" w:hAnsi="Calibri"/>
+          <w:color w:val="auto"/>
+          <w:kern w:val="2"/>
+          <w:sz w:val="28"/>
+          <w:szCs w:val="28"/>
+          <w:u w:val="none"/>
+          <w:lang w:val="es-ES" w:eastAsia="zh-CN" w:bidi="hi-IN"/>
+        </w:rPr>
+        <w:t>s el</w:t>
+      </w:r>
+      <w:r>
+        <w:rPr>
+          <w:rFonts w:eastAsia="NSimSun" w:cs="Arial" w:ascii="Calibri" w:hAnsi="Calibri"/>
+          <w:color w:val="auto"/>
+          <w:kern w:val="2"/>
+          <w:sz w:val="28"/>
+          <w:szCs w:val="28"/>
+          <w:u w:val="none"/>
+          <w:lang w:val="es-ES" w:eastAsia="zh-CN" w:bidi="hi-IN"/>
+        </w:rPr>
+        <w:t xml:space="preserve"> típico bosque que esta muerto y no hay vida en esa zona sino mas bien lo contrario, ahí viven toda clase de criaturas terrestres y marinas </w:t>
+      </w:r>
+      <w:r>
+        <w:rPr>
+          <w:rFonts w:eastAsia="NSimSun" w:cs="Arial" w:ascii="Calibri" w:hAnsi="Calibri"/>
+          <w:color w:val="auto"/>
+          <w:kern w:val="2"/>
+          <w:sz w:val="28"/>
+          <w:szCs w:val="28"/>
+          <w:u w:val="none"/>
+          <w:lang w:val="es-ES" w:eastAsia="zh-CN" w:bidi="hi-IN"/>
+        </w:rPr>
+        <w:t xml:space="preserve">y </w:t>
+      </w:r>
+      <w:r>
+        <w:rPr>
+          <w:rFonts w:eastAsia="NSimSun" w:cs="Arial" w:ascii="Calibri" w:hAnsi="Calibri"/>
+          <w:color w:val="auto"/>
+          <w:kern w:val="2"/>
+          <w:sz w:val="28"/>
+          <w:szCs w:val="28"/>
+          <w:u w:val="none"/>
+          <w:lang w:val="es-ES" w:eastAsia="zh-CN" w:bidi="hi-IN"/>
+        </w:rPr>
+        <w:t>por supuesto también viven</w:t>
+      </w:r>
+      <w:r>
+        <w:rPr>
+          <w:rFonts w:eastAsia="NSimSun" w:cs="Arial" w:ascii="Calibri" w:hAnsi="Calibri"/>
+          <w:color w:val="auto"/>
+          <w:kern w:val="2"/>
+          <w:sz w:val="28"/>
+          <w:szCs w:val="28"/>
+          <w:u w:val="none"/>
+          <w:lang w:val="es-ES" w:eastAsia="zh-CN" w:bidi="hi-IN"/>
+        </w:rPr>
+        <w:t xml:space="preserve"> los elfos. La mayoría de edificios elficos se encuentran construidos en los arboles y los arboles están conectados entre si con</w:t>
+      </w:r>
+      <w:r>
+        <w:rPr>
+          <w:rFonts w:eastAsia="NSimSun" w:cs="Arial" w:ascii="Calibri" w:hAnsi="Calibri"/>
+          <w:color w:val="auto"/>
+          <w:kern w:val="2"/>
+          <w:sz w:val="28"/>
+          <w:szCs w:val="28"/>
+          <w:u w:val="none"/>
+          <w:lang w:val="es-ES" w:eastAsia="zh-CN" w:bidi="hi-IN"/>
+        </w:rPr>
+        <w:t xml:space="preserve"> puentes de madera.</w:t>
+      </w:r>
+      <w:r>
+        <w:rPr>
+          <w:rFonts w:eastAsia="NSimSun" w:cs="Arial" w:ascii="Calibri" w:hAnsi="Calibri"/>
+          <w:color w:val="auto"/>
+          <w:kern w:val="2"/>
+          <w:sz w:val="28"/>
+          <w:szCs w:val="28"/>
+          <w:u w:val="none"/>
+          <w:lang w:val="es-ES" w:eastAsia="zh-CN" w:bidi="hi-IN"/>
+        </w:rPr>
         <w:t xml:space="preserve"> </w:t>
       </w:r>
     </w:p>
@@ -2784,32 +3198,89 @@
         </w:rPr>
       </w:pPr>
       <w:r>
-        <w:rPr>
-          <w:sz w:val="28"/>
-          <w:szCs w:val="28"/>
-        </w:rPr>
-      </w:r>
-    </w:p>
-    <w:p>
-      <w:pPr>
-        <w:pStyle w:val="Normal"/>
-        <w:jc w:val="start"/>
-        <w:rPr>
-          <w:sz w:val="28"/>
-          <w:szCs w:val="28"/>
-        </w:rPr>
-      </w:pPr>
-      <w:r>
-        <w:rPr>
-          <w:rFonts w:eastAsia="NSimSun" w:cs="Arial" w:ascii="Calibri" w:hAnsi="Calibri"/>
-          <w:color w:val="auto"/>
-          <w:kern w:val="2"/>
-          <w:sz w:val="28"/>
-          <w:szCs w:val="28"/>
-          <w:u w:val="none"/>
-          <w:lang w:val="es-ES" w:eastAsia="zh-CN" w:bidi="hi-IN"/>
-        </w:rPr>
-        <w:t xml:space="preserve">    </w:t>
+        <w:rPr/>
+      </w:r>
+    </w:p>
+    <w:p>
+      <w:pPr>
+        <w:pStyle w:val="Normal"/>
+        <w:jc w:val="start"/>
+        <w:rPr>
+          <w:sz w:val="28"/>
+          <w:szCs w:val="28"/>
+        </w:rPr>
+      </w:pPr>
+      <w:r>
+        <w:rPr>
+          <w:rFonts w:eastAsia="NSimSun" w:cs="Arial" w:ascii="Calibri" w:hAnsi="Calibri"/>
+          <w:color w:val="auto"/>
+          <w:kern w:val="2"/>
+          <w:sz w:val="28"/>
+          <w:szCs w:val="28"/>
+          <w:u w:val="none"/>
+          <w:lang w:val="es-ES" w:eastAsia="zh-CN" w:bidi="hi-IN"/>
+        </w:rPr>
+        <w:t xml:space="preserve">Claro que en el suelo para evitar mojarse en el </w:t>
+      </w:r>
+      <w:r>
+        <w:rPr>
+          <w:rFonts w:eastAsia="NSimSun" w:cs="Arial" w:ascii="Calibri" w:hAnsi="Calibri"/>
+          <w:color w:val="auto"/>
+          <w:kern w:val="2"/>
+          <w:sz w:val="28"/>
+          <w:szCs w:val="28"/>
+          <w:u w:val="none"/>
+          <w:lang w:val="es-ES" w:eastAsia="zh-CN" w:bidi="hi-IN"/>
+        </w:rPr>
+        <w:t xml:space="preserve">agua pantanosa del mismo modo que en la parte </w:t>
+      </w:r>
+      <w:r>
+        <w:rPr>
+          <w:rFonts w:eastAsia="NSimSun" w:cs="Arial" w:ascii="Calibri" w:hAnsi="Calibri"/>
+          <w:color w:val="auto"/>
+          <w:kern w:val="2"/>
+          <w:sz w:val="28"/>
+          <w:szCs w:val="28"/>
+          <w:u w:val="none"/>
+          <w:lang w:val="es-ES" w:eastAsia="zh-CN" w:bidi="hi-IN"/>
+        </w:rPr>
+        <w:t>inferior</w:t>
+      </w:r>
+      <w:r>
+        <w:rPr>
+          <w:rFonts w:eastAsia="NSimSun" w:cs="Arial" w:ascii="Calibri" w:hAnsi="Calibri"/>
+          <w:color w:val="auto"/>
+          <w:kern w:val="2"/>
+          <w:sz w:val="28"/>
+          <w:szCs w:val="28"/>
+          <w:u w:val="none"/>
+          <w:lang w:val="es-ES" w:eastAsia="zh-CN" w:bidi="hi-IN"/>
+        </w:rPr>
+        <w:t xml:space="preserve"> de los arboles se crearon plataformas de maderas las cuales estaban conectados por puentes creando así un camino seguro por las ciudades elficas. </w:t>
+      </w:r>
+      <w:r>
+        <w:rPr>
+          <w:rFonts w:eastAsia="NSimSun" w:cs="Arial" w:ascii="Calibri" w:hAnsi="Calibri"/>
+          <w:color w:val="auto"/>
+          <w:kern w:val="2"/>
+          <w:sz w:val="28"/>
+          <w:szCs w:val="28"/>
+          <w:u w:val="none"/>
+          <w:lang w:val="es-ES" w:eastAsia="zh-CN" w:bidi="hi-IN"/>
+        </w:rPr>
+        <w:t xml:space="preserve">En esas plataformas de madera generalmente habían pequeñas viviendas las cuales se utilizaban como almacén. </w:t>
+      </w:r>
+      <w:r>
+        <w:rPr>
+          <w:rFonts w:eastAsia="NSimSun" w:cs="Arial" w:ascii="Calibri" w:hAnsi="Calibri"/>
+          <w:color w:val="auto"/>
+          <w:kern w:val="2"/>
+          <w:sz w:val="28"/>
+          <w:szCs w:val="28"/>
+          <w:u w:val="none"/>
+          <w:lang w:val="es-ES" w:eastAsia="zh-CN" w:bidi="hi-IN"/>
+        </w:rPr>
+        <w:t xml:space="preserve"> </w:t>
       </w:r>
     </w:p>
     <w:sectPr>

</xml_diff>

<commit_message>
Avances Runn + comienzos del mapa interactivo de Aendir
</commit_message>
<xml_diff>
--- a/History/Andres/Runn_Arastor.docx
+++ b/History/Andres/Runn_Arastor.docx
@@ -2888,43 +2888,7 @@
           <w:u w:val="none"/>
           <w:lang w:val="es-ES" w:eastAsia="zh-CN" w:bidi="hi-IN"/>
         </w:rPr>
-        <w:t xml:space="preserve">Finalmente empezaron a llegar a la frontera del reino elfico de Los Ellverion. Desde el primer el momento en que entraron en las fronteras elficas estos viajeros fueron observados desde las sombras por los elfos. </w:t>
-      </w:r>
-      <w:r>
-        <w:rPr>
-          <w:rFonts w:eastAsia="NSimSun" w:cs="Arial" w:ascii="Calibri" w:hAnsi="Calibri"/>
-          <w:color w:val="auto"/>
-          <w:kern w:val="2"/>
-          <w:sz w:val="28"/>
-          <w:szCs w:val="28"/>
-          <w:u w:val="none"/>
-          <w:lang w:val="es-ES" w:eastAsia="zh-CN" w:bidi="hi-IN"/>
-        </w:rPr>
-        <w:t xml:space="preserve">Nada más </w:t>
-      </w:r>
-      <w:r>
-        <w:rPr>
-          <w:rFonts w:eastAsia="NSimSun" w:cs="Arial" w:ascii="Calibri" w:hAnsi="Calibri"/>
-          <w:color w:val="auto"/>
-          <w:kern w:val="2"/>
-          <w:sz w:val="28"/>
-          <w:szCs w:val="28"/>
-          <w:u w:val="none"/>
-          <w:lang w:val="es-ES" w:eastAsia="zh-CN" w:bidi="hi-IN"/>
-        </w:rPr>
-        <w:t>acercarse</w:t>
-      </w:r>
-      <w:r>
-        <w:rPr>
-          <w:rFonts w:eastAsia="NSimSun" w:cs="Arial" w:ascii="Calibri" w:hAnsi="Calibri"/>
-          <w:color w:val="auto"/>
-          <w:kern w:val="2"/>
-          <w:sz w:val="28"/>
-          <w:szCs w:val="28"/>
-          <w:u w:val="none"/>
-          <w:lang w:val="es-ES" w:eastAsia="zh-CN" w:bidi="hi-IN"/>
-        </w:rPr>
-        <w:t xml:space="preserve"> </w:t>
+        <w:t>Finalmente empezaron a llegar a la frontera del reino elfico de Los Ellverion. Desde el primer el momento en que entraron en las fronteras elficas estos viajeros fueron observados desde las sombras por los elfos. Nada más acercarse a dichas fronteras se dieron cuenta que había una gran muralla que rodeaba todas las ciudades del reino elfico de los Ellverion. En dicha muralla había una gran cantidad de guardias vigilando los alrededores por si se acercaban viajeros no deseados. A parte de que la muralla parecía resistente también se tenía que mencionar que en especial  Los Ellverion tení</w:t>
       </w:r>
       <w:r>
         <w:rPr>
@@ -2948,31 +2912,159 @@
           <w:u w:val="none"/>
           <w:lang w:val="es-ES" w:eastAsia="zh-CN" w:bidi="hi-IN"/>
         </w:rPr>
-        <w:t xml:space="preserve"> dichas fronteras se dieron cuenta que había una gran muralla </w:t>
-      </w:r>
-      <w:r>
-        <w:rPr>
-          <w:rFonts w:eastAsia="NSimSun" w:cs="Arial" w:ascii="Calibri" w:hAnsi="Calibri"/>
-          <w:color w:val="auto"/>
-          <w:kern w:val="2"/>
-          <w:sz w:val="28"/>
-          <w:szCs w:val="28"/>
-          <w:u w:val="none"/>
-          <w:lang w:val="es-ES" w:eastAsia="zh-CN" w:bidi="hi-IN"/>
-        </w:rPr>
-        <w:t xml:space="preserve">que rodeaba todas las ciudades del reino elfico de los Ellverion. </w:t>
-      </w:r>
-      <w:r>
-        <w:rPr>
-          <w:rFonts w:eastAsia="NSimSun" w:cs="Arial" w:ascii="Calibri" w:hAnsi="Calibri"/>
-          <w:color w:val="auto"/>
-          <w:kern w:val="2"/>
-          <w:sz w:val="28"/>
-          <w:szCs w:val="28"/>
-          <w:u w:val="none"/>
-          <w:lang w:val="es-ES" w:eastAsia="zh-CN" w:bidi="hi-IN"/>
-        </w:rPr>
-        <w:t xml:space="preserve">En dicha muralla había una gran cantidad de guardias vigilando los alrededores por si se acercaban viajeros no deseados. A parte de que la muralla parecía resistente también se tenía que mencionar que en especial  Los Ellverion tenína una gran capacidad para la magia, en especial eran muy talentosos en magia defensiva y magia sanadora.  </w:t>
+        <w:t xml:space="preserve">n una gran capacidad para la magia, en especial eran muy talentosos en magia defensiva y magia sanadora.  </w:t>
+      </w:r>
+    </w:p>
+    <w:p>
+      <w:pPr>
+        <w:pStyle w:val="Normal"/>
+        <w:jc w:val="start"/>
+        <w:rPr>
+          <w:sz w:val="28"/>
+          <w:szCs w:val="28"/>
+        </w:rPr>
+      </w:pPr>
+      <w:r>
+        <w:rPr>
+          <w:sz w:val="28"/>
+          <w:szCs w:val="28"/>
+        </w:rPr>
+      </w:r>
+    </w:p>
+    <w:p>
+      <w:pPr>
+        <w:pStyle w:val="Normal"/>
+        <w:jc w:val="start"/>
+        <w:rPr>
+          <w:sz w:val="28"/>
+          <w:szCs w:val="28"/>
+        </w:rPr>
+      </w:pPr>
+      <w:r>
+        <w:rPr>
+          <w:rFonts w:eastAsia="NSimSun" w:cs="Arial" w:ascii="Calibri" w:hAnsi="Calibri"/>
+          <w:color w:val="auto"/>
+          <w:kern w:val="2"/>
+          <w:sz w:val="28"/>
+          <w:szCs w:val="28"/>
+          <w:u w:val="none"/>
+          <w:lang w:val="es-ES" w:eastAsia="zh-CN" w:bidi="hi-IN"/>
+        </w:rPr>
+        <w:t xml:space="preserve">Claro que nada más Redeem se identificó a uno de los guardias y explicó porque estaba aquí este fue a avisar a su rey de su llegada y lo dejaron pasar y algunos elfos los guiaron a reunirse con el rey en la capital conocida como Thae Thalas.   </w:t>
+      </w:r>
+    </w:p>
+    <w:p>
+      <w:pPr>
+        <w:pStyle w:val="Normal"/>
+        <w:jc w:val="start"/>
+        <w:rPr>
+          <w:sz w:val="28"/>
+          <w:szCs w:val="28"/>
+        </w:rPr>
+      </w:pPr>
+      <w:r>
+        <w:rPr>
+          <w:sz w:val="28"/>
+          <w:szCs w:val="28"/>
+        </w:rPr>
+      </w:r>
+    </w:p>
+    <w:p>
+      <w:pPr>
+        <w:pStyle w:val="Normal"/>
+        <w:jc w:val="start"/>
+        <w:rPr>
+          <w:sz w:val="28"/>
+          <w:szCs w:val="28"/>
+        </w:rPr>
+      </w:pPr>
+      <w:r>
+        <w:rPr>
+          <w:rFonts w:eastAsia="NSimSun" w:cs="Arial" w:ascii="Calibri" w:hAnsi="Calibri"/>
+          <w:color w:val="auto"/>
+          <w:kern w:val="2"/>
+          <w:sz w:val="28"/>
+          <w:szCs w:val="28"/>
+          <w:u w:val="none"/>
+          <w:lang w:val="es-ES" w:eastAsia="zh-CN" w:bidi="hi-IN"/>
+        </w:rPr>
+        <w:t xml:space="preserve">Lo que realmente sorprendió tanto a Arastor como a Teriel fue en las condiciones en las que vivían esta raza. No era en absoluto malas condiciones ni mucho menos pero vivían en una zona pantanosa y de alguna forma que nadie puede describir los elfos consiguieron convertir una zona que por naturaleza no es muy bonita en un lugar muy agradable. </w:t>
+      </w:r>
+    </w:p>
+    <w:p>
+      <w:pPr>
+        <w:pStyle w:val="Normal"/>
+        <w:jc w:val="start"/>
+        <w:rPr>
+          <w:sz w:val="28"/>
+          <w:szCs w:val="28"/>
+        </w:rPr>
+      </w:pPr>
+      <w:r>
+        <w:rPr>
+          <w:sz w:val="28"/>
+          <w:szCs w:val="28"/>
+        </w:rPr>
+      </w:r>
+    </w:p>
+    <w:p>
+      <w:pPr>
+        <w:pStyle w:val="Normal"/>
+        <w:jc w:val="start"/>
+        <w:rPr>
+          <w:sz w:val="28"/>
+          <w:szCs w:val="28"/>
+        </w:rPr>
+      </w:pPr>
+      <w:r>
+        <w:rPr>
+          <w:rFonts w:eastAsia="NSimSun" w:cs="Arial" w:ascii="Calibri" w:hAnsi="Calibri"/>
+          <w:color w:val="auto"/>
+          <w:kern w:val="2"/>
+          <w:sz w:val="28"/>
+          <w:szCs w:val="28"/>
+          <w:u w:val="none"/>
+          <w:lang w:val="es-ES" w:eastAsia="zh-CN" w:bidi="hi-IN"/>
+        </w:rPr>
+        <w:t xml:space="preserve">Para describirlo se diría que es un bosque pantanoso, pero no es el típico bosque que esta muerto y no hay vida en esa zona sino mas bien lo contrario, ahí viven toda clase de criaturas terrestres y marinas y por supuesto también viven los elfos. La mayoría de edificios elficos se encuentran construidos en los arboles y los arboles están conectados entre si con puentes de madera. </w:t>
+      </w:r>
+    </w:p>
+    <w:p>
+      <w:pPr>
+        <w:pStyle w:val="Normal"/>
+        <w:jc w:val="start"/>
+        <w:rPr>
+          <w:sz w:val="28"/>
+          <w:szCs w:val="28"/>
+        </w:rPr>
+      </w:pPr>
+      <w:r>
+        <w:rPr>
+          <w:sz w:val="28"/>
+          <w:szCs w:val="28"/>
+        </w:rPr>
+      </w:r>
+    </w:p>
+    <w:p>
+      <w:pPr>
+        <w:pStyle w:val="Normal"/>
+        <w:jc w:val="start"/>
+        <w:rPr>
+          <w:sz w:val="28"/>
+          <w:szCs w:val="28"/>
+        </w:rPr>
+      </w:pPr>
+      <w:r>
+        <w:rPr>
+          <w:rFonts w:eastAsia="NSimSun" w:cs="Arial" w:ascii="Calibri" w:hAnsi="Calibri"/>
+          <w:color w:val="auto"/>
+          <w:kern w:val="2"/>
+          <w:sz w:val="28"/>
+          <w:szCs w:val="28"/>
+          <w:u w:val="none"/>
+          <w:lang w:val="es-ES" w:eastAsia="zh-CN" w:bidi="hi-IN"/>
+        </w:rPr>
+        <w:t xml:space="preserve">Claro que en el suelo para evitar mojarse en el agua pantanosa del mismo modo que en la parte inferior de los arboles se crearon plataformas de maderas las cuales estaban conectados por puentes creando así un camino seguro por las ciudades elficas. En esas plataformas de madera generalmente habían pequeñas viviendas las cuales se utilizaban como almacén.  </w:t>
       </w:r>
     </w:p>
     <w:p>
@@ -3007,19 +3099,7 @@
           <w:u w:val="none"/>
           <w:lang w:val="es-ES" w:eastAsia="zh-CN" w:bidi="hi-IN"/>
         </w:rPr>
-        <w:t xml:space="preserve">Claro que nada más Redeem se identificó a uno de los guardias y explicó porque estaba aquí este fue a avisar a su rey de su llegada y lo dejaron pasar y algunos elfos los guiaron a reunirse con el rey en la capital conocida como Thae Thalas.  </w:t>
-      </w:r>
-      <w:r>
-        <w:rPr>
-          <w:rFonts w:eastAsia="NSimSun" w:cs="Arial" w:ascii="Calibri" w:hAnsi="Calibri"/>
-          <w:color w:val="auto"/>
-          <w:kern w:val="2"/>
-          <w:sz w:val="28"/>
-          <w:szCs w:val="28"/>
-          <w:u w:val="none"/>
-          <w:lang w:val="es-ES" w:eastAsia="zh-CN" w:bidi="hi-IN"/>
-        </w:rPr>
-        <w:t xml:space="preserve"> </w:t>
+        <w:t>Finalmente llegamos a la entrada de la capital y a partir de ahí los llevaron a reunirse con su rey de nombre Dirrion.</w:t>
       </w:r>
     </w:p>
     <w:p>
@@ -3054,7 +3134,19 @@
           <w:u w:val="none"/>
           <w:lang w:val="es-ES" w:eastAsia="zh-CN" w:bidi="hi-IN"/>
         </w:rPr>
-        <w:t xml:space="preserve">Lo que realmente sorprendió tanto a Arastor como a Teriel fue en las condiciones en las que vivían esta raza. No era en absoluto malas condiciones ni mucho menos pero vivían en una zona pantanosa y de alguna forma que nadie puede describir los elfos consiguieron convertir una zona que por naturaleza no es muy bonita en un lugar muy agradable. </w:t>
+        <w:t xml:space="preserve">La capital era un sitio esplendido lleno de luz y de vida. </w:t>
+      </w:r>
+      <w:r>
+        <w:rPr>
+          <w:rFonts w:eastAsia="NSimSun" w:cs="Arial" w:ascii="Calibri" w:hAnsi="Calibri"/>
+          <w:color w:val="auto"/>
+          <w:kern w:val="2"/>
+          <w:sz w:val="28"/>
+          <w:szCs w:val="28"/>
+          <w:u w:val="none"/>
+          <w:lang w:val="es-ES" w:eastAsia="zh-CN" w:bidi="hi-IN"/>
+        </w:rPr>
+        <w:t xml:space="preserve">Esta ciudad fue levantada en  piedra blanca la cual quedaba extraodinariamente bonita junto a los árboles de la zona pantanosa. En el interior de la ciudad se encontraba el palacio del rey el cual estaba adornado con esquirlas doradas en la parte superior. </w:t>
       </w:r>
     </w:p>
     <w:p>
@@ -3089,103 +3181,19 @@
           <w:u w:val="none"/>
           <w:lang w:val="es-ES" w:eastAsia="zh-CN" w:bidi="hi-IN"/>
         </w:rPr>
-        <w:t xml:space="preserve">Para describirlo se diría que es un bosque pantanoso, </w:t>
-      </w:r>
-      <w:r>
-        <w:rPr>
-          <w:rFonts w:eastAsia="NSimSun" w:cs="Arial" w:ascii="Calibri" w:hAnsi="Calibri"/>
-          <w:color w:val="auto"/>
-          <w:kern w:val="2"/>
-          <w:sz w:val="28"/>
-          <w:szCs w:val="28"/>
-          <w:u w:val="none"/>
-          <w:lang w:val="es-ES" w:eastAsia="zh-CN" w:bidi="hi-IN"/>
-        </w:rPr>
-        <w:t>pero no e</w:t>
-      </w:r>
-      <w:r>
-        <w:rPr>
-          <w:rFonts w:eastAsia="NSimSun" w:cs="Arial" w:ascii="Calibri" w:hAnsi="Calibri"/>
-          <w:color w:val="auto"/>
-          <w:kern w:val="2"/>
-          <w:sz w:val="28"/>
-          <w:szCs w:val="28"/>
-          <w:u w:val="none"/>
-          <w:lang w:val="es-ES" w:eastAsia="zh-CN" w:bidi="hi-IN"/>
-        </w:rPr>
-        <w:t>s el</w:t>
-      </w:r>
-      <w:r>
-        <w:rPr>
-          <w:rFonts w:eastAsia="NSimSun" w:cs="Arial" w:ascii="Calibri" w:hAnsi="Calibri"/>
-          <w:color w:val="auto"/>
-          <w:kern w:val="2"/>
-          <w:sz w:val="28"/>
-          <w:szCs w:val="28"/>
-          <w:u w:val="none"/>
-          <w:lang w:val="es-ES" w:eastAsia="zh-CN" w:bidi="hi-IN"/>
-        </w:rPr>
-        <w:t xml:space="preserve"> típico bosque que esta muerto y no hay vida en esa zona sino mas bien lo contrario, ahí viven toda clase de criaturas terrestres y marinas </w:t>
-      </w:r>
-      <w:r>
-        <w:rPr>
-          <w:rFonts w:eastAsia="NSimSun" w:cs="Arial" w:ascii="Calibri" w:hAnsi="Calibri"/>
-          <w:color w:val="auto"/>
-          <w:kern w:val="2"/>
-          <w:sz w:val="28"/>
-          <w:szCs w:val="28"/>
-          <w:u w:val="none"/>
-          <w:lang w:val="es-ES" w:eastAsia="zh-CN" w:bidi="hi-IN"/>
-        </w:rPr>
-        <w:t xml:space="preserve">y </w:t>
-      </w:r>
-      <w:r>
-        <w:rPr>
-          <w:rFonts w:eastAsia="NSimSun" w:cs="Arial" w:ascii="Calibri" w:hAnsi="Calibri"/>
-          <w:color w:val="auto"/>
-          <w:kern w:val="2"/>
-          <w:sz w:val="28"/>
-          <w:szCs w:val="28"/>
-          <w:u w:val="none"/>
-          <w:lang w:val="es-ES" w:eastAsia="zh-CN" w:bidi="hi-IN"/>
-        </w:rPr>
-        <w:t>por supuesto también viven</w:t>
-      </w:r>
-      <w:r>
-        <w:rPr>
-          <w:rFonts w:eastAsia="NSimSun" w:cs="Arial" w:ascii="Calibri" w:hAnsi="Calibri"/>
-          <w:color w:val="auto"/>
-          <w:kern w:val="2"/>
-          <w:sz w:val="28"/>
-          <w:szCs w:val="28"/>
-          <w:u w:val="none"/>
-          <w:lang w:val="es-ES" w:eastAsia="zh-CN" w:bidi="hi-IN"/>
-        </w:rPr>
-        <w:t xml:space="preserve"> los elfos. La mayoría de edificios elficos se encuentran construidos en los arboles y los arboles están conectados entre si con</w:t>
-      </w:r>
-      <w:r>
-        <w:rPr>
-          <w:rFonts w:eastAsia="NSimSun" w:cs="Arial" w:ascii="Calibri" w:hAnsi="Calibri"/>
-          <w:color w:val="auto"/>
-          <w:kern w:val="2"/>
-          <w:sz w:val="28"/>
-          <w:szCs w:val="28"/>
-          <w:u w:val="none"/>
-          <w:lang w:val="es-ES" w:eastAsia="zh-CN" w:bidi="hi-IN"/>
-        </w:rPr>
-        <w:t xml:space="preserve"> puentes de madera.</w:t>
-      </w:r>
-      <w:r>
-        <w:rPr>
-          <w:rFonts w:eastAsia="NSimSun" w:cs="Arial" w:ascii="Calibri" w:hAnsi="Calibri"/>
-          <w:color w:val="auto"/>
-          <w:kern w:val="2"/>
-          <w:sz w:val="28"/>
-          <w:szCs w:val="28"/>
-          <w:u w:val="none"/>
-          <w:lang w:val="es-ES" w:eastAsia="zh-CN" w:bidi="hi-IN"/>
-        </w:rPr>
-        <w:t xml:space="preserve"> </w:t>
+        <w:t xml:space="preserve">Fue entonces cuando Redeem presentó sus respetos al rey y empezó a explicar los planes que tanto él como Arastor tenían. </w:t>
+      </w:r>
+      <w:r>
+        <w:rPr>
+          <w:rFonts w:eastAsia="NSimSun" w:cs="Arial" w:ascii="Calibri" w:hAnsi="Calibri"/>
+          <w:color w:val="auto"/>
+          <w:kern w:val="2"/>
+          <w:sz w:val="28"/>
+          <w:szCs w:val="28"/>
+          <w:u w:val="none"/>
+          <w:lang w:val="es-ES" w:eastAsia="zh-CN" w:bidi="hi-IN"/>
+        </w:rPr>
+        <w:t xml:space="preserve">Redeem terminó de explicar con algunos detalles los planes que tenía en mente y el rey pidió una charla en privado con él. </w:t>
       </w:r>
     </w:p>
     <w:p>
@@ -3220,55 +3228,7 @@
           <w:u w:val="none"/>
           <w:lang w:val="es-ES" w:eastAsia="zh-CN" w:bidi="hi-IN"/>
         </w:rPr>
-        <w:t xml:space="preserve">Claro que en el suelo para evitar mojarse en el </w:t>
-      </w:r>
-      <w:r>
-        <w:rPr>
-          <w:rFonts w:eastAsia="NSimSun" w:cs="Arial" w:ascii="Calibri" w:hAnsi="Calibri"/>
-          <w:color w:val="auto"/>
-          <w:kern w:val="2"/>
-          <w:sz w:val="28"/>
-          <w:szCs w:val="28"/>
-          <w:u w:val="none"/>
-          <w:lang w:val="es-ES" w:eastAsia="zh-CN" w:bidi="hi-IN"/>
-        </w:rPr>
-        <w:t xml:space="preserve">agua pantanosa del mismo modo que en la parte </w:t>
-      </w:r>
-      <w:r>
-        <w:rPr>
-          <w:rFonts w:eastAsia="NSimSun" w:cs="Arial" w:ascii="Calibri" w:hAnsi="Calibri"/>
-          <w:color w:val="auto"/>
-          <w:kern w:val="2"/>
-          <w:sz w:val="28"/>
-          <w:szCs w:val="28"/>
-          <w:u w:val="none"/>
-          <w:lang w:val="es-ES" w:eastAsia="zh-CN" w:bidi="hi-IN"/>
-        </w:rPr>
-        <w:t>inferior</w:t>
-      </w:r>
-      <w:r>
-        <w:rPr>
-          <w:rFonts w:eastAsia="NSimSun" w:cs="Arial" w:ascii="Calibri" w:hAnsi="Calibri"/>
-          <w:color w:val="auto"/>
-          <w:kern w:val="2"/>
-          <w:sz w:val="28"/>
-          <w:szCs w:val="28"/>
-          <w:u w:val="none"/>
-          <w:lang w:val="es-ES" w:eastAsia="zh-CN" w:bidi="hi-IN"/>
-        </w:rPr>
-        <w:t xml:space="preserve"> de los arboles se crearon plataformas de maderas las cuales estaban conectados por puentes creando así un camino seguro por las ciudades elficas. </w:t>
-      </w:r>
-      <w:r>
-        <w:rPr>
-          <w:rFonts w:eastAsia="NSimSun" w:cs="Arial" w:ascii="Calibri" w:hAnsi="Calibri"/>
-          <w:color w:val="auto"/>
-          <w:kern w:val="2"/>
-          <w:sz w:val="28"/>
-          <w:szCs w:val="28"/>
-          <w:u w:val="none"/>
-          <w:lang w:val="es-ES" w:eastAsia="zh-CN" w:bidi="hi-IN"/>
-        </w:rPr>
-        <w:t xml:space="preserve">En esas plataformas de madera generalmente habían pequeñas viviendas las cuales se utilizaban como almacén. </w:t>
+        <w:t xml:space="preserve">Se apartaron </w:t>
       </w:r>
       <w:r>
         <w:rPr>

</xml_diff>

<commit_message>
Empieza la guerra final
</commit_message>
<xml_diff>
--- a/History/Andres/Runn_Arastor.docx
+++ b/History/Andres/Runn_Arastor.docx
@@ -3289,31 +3289,7 @@
           <w:u w:val="none"/>
           <w:lang w:val="es-ES" w:eastAsia="zh-CN" w:bidi="hi-IN"/>
         </w:rPr>
-        <w:t xml:space="preserve">Todos dejaron el salón principal del palacio dejando solo a Arastor y a Dirrion. Dirrion empezó a hacerle diversas preguntas sobre porque quiere declararle la guerra a su padre y hermano. Arastor contó que su padre y su hermano eran unas personas arrogantes y que un reino no puede ser gobernado por personas tan cerradas de mente. También añadió que para gobernar un reino de forma correcta hay que buscar alianzas con los pueblos vecinos para enfrentarse a los diversos peligros. El rey elfo después de reflexionar y darse cuenta que los actuales reyes de Runn son incompetentes frente a las diversas amenazas en su reino decidió ayudar a Arastor por la situación que había en Runn con los demonios oscuros. Los elfos consideran que los demonios y el nigromante son una amenaza en potencia y que hay que pararlos </w:t>
-      </w:r>
-      <w:r>
-        <w:rPr>
-          <w:rFonts w:eastAsia="NSimSun" w:cs="Arial" w:ascii="Arial" w:hAnsi="Arial"/>
-          <w:color w:val="auto"/>
-          <w:kern w:val="2"/>
-          <w:sz w:val="28"/>
-          <w:szCs w:val="28"/>
-          <w:u w:val="none"/>
-          <w:lang w:val="es-ES" w:eastAsia="zh-CN" w:bidi="hi-IN"/>
-        </w:rPr>
-        <w:t>sin demora</w:t>
-      </w:r>
-      <w:r>
-        <w:rPr>
-          <w:rFonts w:eastAsia="NSimSun" w:cs="Arial" w:ascii="Arial" w:hAnsi="Arial"/>
-          <w:color w:val="auto"/>
-          <w:kern w:val="2"/>
-          <w:sz w:val="28"/>
-          <w:szCs w:val="28"/>
-          <w:u w:val="none"/>
-          <w:lang w:val="es-ES" w:eastAsia="zh-CN" w:bidi="hi-IN"/>
-        </w:rPr>
-        <w:t xml:space="preserve">. </w:t>
+        <w:t xml:space="preserve">Todos dejaron el salón principal del palacio dejando solo a Arastor y a Dirrion. Dirrion empezó a hacerle diversas preguntas sobre porque quiere declararle la guerra a su padre y hermano. Arastor contó que su padre y su hermano eran unas personas arrogantes y que un reino no puede ser gobernado por personas tan cerradas de mente. También añadió que para gobernar un reino de forma correcta hay que buscar alianzas con los pueblos vecinos para enfrentarse a los diversos peligros. El rey elfo después de reflexionar y darse cuenta que los actuales reyes de Runn son incompetentes frente a las diversas amenazas en su reino decidió ayudar a Arastor por la situación que había en Runn con los demonios oscuros. Los elfos consideran que los demonios y el nigromante son una amenaza en potencia y que hay que pararlos sin demora. </w:t>
       </w:r>
     </w:p>
     <w:p>
@@ -3453,19 +3429,7 @@
           <w:u w:val="none"/>
           <w:lang w:val="es-ES" w:eastAsia="zh-CN" w:bidi="hi-IN"/>
         </w:rPr>
-        <w:t xml:space="preserve">Al rey le dolía que su propio hijo se haya revelado de esa forma hacía su padre pero aún así tomara las decisiones que sean necesarias para defender su reino, incluso si esa decisión es la de matar a su hijo. Hará lo que haga falta para mantener su reino. </w:t>
-      </w:r>
-      <w:r>
-        <w:rPr>
-          <w:rFonts w:eastAsia="NSimSun" w:cs="Arial" w:ascii="Arial" w:hAnsi="Arial"/>
-          <w:color w:val="auto"/>
-          <w:kern w:val="2"/>
-          <w:sz w:val="28"/>
-          <w:szCs w:val="28"/>
-          <w:u w:val="none"/>
-          <w:lang w:val="es-ES" w:eastAsia="zh-CN" w:bidi="hi-IN"/>
-        </w:rPr>
-        <w:t xml:space="preserve">El rey se dio cuenta que el mercader mago que vivía en Gala fue cómplice de ayudar a su hijo menor de fugarse de la ciudad. Es justamente por esa razón que mandó que lo encerraran de inmediato en los calabozos. De esta forma los enemigos del rey no tendría ningún tipo de ayuda desde el interior de la ciudad. </w:t>
+        <w:t xml:space="preserve">Al rey le dolía que su propio hijo se haya revelado de esa forma hacía su padre pero aún así tomara las decisiones que sean necesarias para defender su reino, incluso si esa decisión es la de matar a su hijo. Hará lo que haga falta para mantener su reino. El rey se dio cuenta que el mercader mago que vivía en Gala fue cómplice de ayudar a su hijo menor de fugarse de la ciudad. Es justamente por esa razón que mandó que lo encerraran de inmediato en los calabozos. De esta forma los enemigos del rey no tendría ningún tipo de ayuda desde el interior de la ciudad. </w:t>
       </w:r>
     </w:p>
     <w:p>
@@ -3512,6 +3476,287 @@
         </w:rPr>
       </w:pPr>
       <w:r>
+        <w:rPr>
+          <w:rFonts w:ascii="Arial" w:hAnsi="Arial"/>
+        </w:rPr>
+      </w:r>
+    </w:p>
+    <w:p>
+      <w:pPr>
+        <w:pStyle w:val="Normal"/>
+        <w:jc w:val="start"/>
+        <w:rPr>
+          <w:rFonts w:ascii="Arial" w:hAnsi="Arial"/>
+        </w:rPr>
+      </w:pPr>
+      <w:r>
+        <w:rPr>
+          <w:rFonts w:ascii="Arial" w:hAnsi="Arial"/>
+        </w:rPr>
+      </w:r>
+    </w:p>
+    <w:p>
+      <w:pPr>
+        <w:pStyle w:val="Normal"/>
+        <w:jc w:val="start"/>
+        <w:rPr>
+          <w:rFonts w:ascii="Arial" w:hAnsi="Arial"/>
+        </w:rPr>
+      </w:pPr>
+      <w:r>
+        <w:rPr>
+          <w:rFonts w:eastAsia="NSimSun" w:cs="Arial" w:ascii="Arial" w:hAnsi="Arial"/>
+          <w:color w:val="auto"/>
+          <w:kern w:val="2"/>
+          <w:sz w:val="28"/>
+          <w:szCs w:val="28"/>
+          <w:u w:val="none"/>
+          <w:lang w:val="es-ES" w:eastAsia="zh-CN" w:bidi="hi-IN"/>
+        </w:rPr>
+        <w:t>Ahora por parte de Arastor y sus aliados quedaba discutir la estrategia para la batalla. Es algo difícil de planificar ya que Gala es una de las ciudades más bien protegidas y que tiene un gran numero de guerreros protegiendo sus altos muros. El plan de Arastor es atacar desde el norte, a partir de las fronteras con el Imperio Gris y tomar Isil. El siguiente paso sería cercar la capital de Runn y empezar el asalto. Para este paso podrían pasar días, semanas y incluso meses sin resultados y muchas bajas, pero aun así hay que hacerlo para derrocar al rey.</w:t>
+      </w:r>
+    </w:p>
+    <w:p>
+      <w:pPr>
+        <w:pStyle w:val="Normal"/>
+        <w:jc w:val="start"/>
+        <w:rPr>
+          <w:rFonts w:ascii="Arial" w:hAnsi="Arial"/>
+        </w:rPr>
+      </w:pPr>
+      <w:r>
+        <w:rPr>
+          <w:rFonts w:eastAsia="NSimSun" w:cs="Arial" w:ascii="Arial" w:hAnsi="Arial"/>
+          <w:color w:val="auto"/>
+          <w:kern w:val="2"/>
+          <w:sz w:val="28"/>
+          <w:szCs w:val="28"/>
+          <w:u w:val="none"/>
+          <w:lang w:val="es-ES" w:eastAsia="zh-CN" w:bidi="hi-IN"/>
+        </w:rPr>
+        <w:t xml:space="preserve">Ahora queda detallar como se va a hacer. Para tomar Isil no habrá mucho inconveniente ya que según los exploradores la mayoría de tropas están atrincheradas en Gala esperando la llegada del ejército de los rundarianos. </w:t>
+      </w:r>
+    </w:p>
+    <w:p>
+      <w:pPr>
+        <w:pStyle w:val="Normal"/>
+        <w:jc w:val="start"/>
+        <w:rPr>
+          <w:rFonts w:ascii="Arial" w:hAnsi="Arial"/>
+        </w:rPr>
+      </w:pPr>
+      <w:r>
+        <w:rPr>
+          <w:rFonts w:ascii="Arial" w:hAnsi="Arial"/>
+        </w:rPr>
+      </w:r>
+    </w:p>
+    <w:p>
+      <w:pPr>
+        <w:pStyle w:val="Normal"/>
+        <w:jc w:val="start"/>
+        <w:rPr>
+          <w:rFonts w:ascii="Arial" w:hAnsi="Arial"/>
+        </w:rPr>
+      </w:pPr>
+      <w:r>
+        <w:rPr>
+          <w:rFonts w:eastAsia="NSimSun" w:cs="Arial" w:ascii="Arial" w:hAnsi="Arial"/>
+          <w:color w:val="auto"/>
+          <w:kern w:val="2"/>
+          <w:sz w:val="28"/>
+          <w:szCs w:val="28"/>
+          <w:u w:val="none"/>
+          <w:lang w:val="es-ES" w:eastAsia="zh-CN" w:bidi="hi-IN"/>
+        </w:rPr>
+        <w:t xml:space="preserve">En cuanto para tomar Gala habría que pensarlo con cuidado y precaución, por la cantidad de defensas y soldados que tiene la ciudad. Intentando hacer memoria, Arastor, Teriel y Mildar pensaron en algún punto débil que tuviera la gran ciudad. La única conclusión a la que pudieron llegar es que, con la ayuda de Redeem y la magia arcana de los elfos, crear una brecha en los muros de Gala. La idea era que Redeem utilizara magia terrenal la cual seria potenciada por la magia de los elfos para crear un agujero profundo en los muros y de esta forma poder pasar sin problemas. </w:t>
+      </w:r>
+    </w:p>
+    <w:p>
+      <w:pPr>
+        <w:pStyle w:val="Normal"/>
+        <w:jc w:val="start"/>
+        <w:rPr>
+          <w:rFonts w:ascii="Arial" w:hAnsi="Arial"/>
+        </w:rPr>
+      </w:pPr>
+      <w:r>
+        <w:rPr>
+          <w:rFonts w:ascii="Arial" w:hAnsi="Arial"/>
+        </w:rPr>
+      </w:r>
+    </w:p>
+    <w:p>
+      <w:pPr>
+        <w:pStyle w:val="Normal"/>
+        <w:jc w:val="start"/>
+        <w:rPr>
+          <w:rFonts w:ascii="Arial" w:hAnsi="Arial"/>
+        </w:rPr>
+      </w:pPr>
+      <w:r>
+        <w:rPr>
+          <w:rFonts w:eastAsia="NSimSun" w:cs="Arial" w:ascii="Arial" w:hAnsi="Arial"/>
+          <w:color w:val="auto"/>
+          <w:kern w:val="2"/>
+          <w:sz w:val="28"/>
+          <w:szCs w:val="28"/>
+          <w:u w:val="none"/>
+          <w:lang w:val="es-ES" w:eastAsia="zh-CN" w:bidi="hi-IN"/>
+        </w:rPr>
+        <w:t xml:space="preserve">El problema de este método es que hay que estar a poca distancia del lugar el cual se quiere destruir. A parte de eso mientras se realiza el hechizo el conjurador es vulnerable a cualquier tipo de ataque. También hay que añadir que este tipo de magia consume una gran cantidad de energía dejando al hechicero que lo usa muy débil. </w:t>
+      </w:r>
+    </w:p>
+    <w:p>
+      <w:pPr>
+        <w:pStyle w:val="Normal"/>
+        <w:jc w:val="start"/>
+        <w:rPr>
+          <w:rFonts w:ascii="Arial" w:hAnsi="Arial"/>
+        </w:rPr>
+      </w:pPr>
+      <w:r>
+        <w:rPr>
+          <w:rFonts w:ascii="Arial" w:hAnsi="Arial"/>
+        </w:rPr>
+      </w:r>
+    </w:p>
+    <w:p>
+      <w:pPr>
+        <w:pStyle w:val="Normal"/>
+        <w:jc w:val="start"/>
+        <w:rPr>
+          <w:rFonts w:ascii="Arial" w:hAnsi="Arial"/>
+        </w:rPr>
+      </w:pPr>
+      <w:r>
+        <w:rPr>
+          <w:rFonts w:eastAsia="NSimSun" w:cs="Arial" w:ascii="Arial" w:hAnsi="Arial"/>
+          <w:color w:val="auto"/>
+          <w:kern w:val="2"/>
+          <w:sz w:val="28"/>
+          <w:szCs w:val="28"/>
+          <w:u w:val="none"/>
+          <w:lang w:val="es-ES" w:eastAsia="zh-CN" w:bidi="hi-IN"/>
+        </w:rPr>
+        <w:t xml:space="preserve">A pesar de que parecía arriesgado no había otra forma de entrar a la ciudad. Es por esa razón que Arastor planeo una estrategia de defensa para que Redeem saliera ileso al realizar el conjuro.  </w:t>
+      </w:r>
+    </w:p>
+    <w:p>
+      <w:pPr>
+        <w:pStyle w:val="Normal"/>
+        <w:jc w:val="start"/>
+        <w:rPr>
+          <w:rFonts w:ascii="Arial" w:hAnsi="Arial"/>
+        </w:rPr>
+      </w:pPr>
+      <w:r>
+        <w:rPr>
+          <w:rFonts w:ascii="Arial" w:hAnsi="Arial"/>
+        </w:rPr>
+      </w:r>
+    </w:p>
+    <w:p>
+      <w:pPr>
+        <w:pStyle w:val="Normal"/>
+        <w:jc w:val="start"/>
+        <w:rPr>
+          <w:rFonts w:ascii="Arial" w:hAnsi="Arial"/>
+        </w:rPr>
+      </w:pPr>
+      <w:r>
+        <w:rPr>
+          <w:rFonts w:eastAsia="NSimSun" w:cs="Arial" w:ascii="Arial" w:hAnsi="Arial"/>
+          <w:color w:val="auto"/>
+          <w:kern w:val="2"/>
+          <w:sz w:val="28"/>
+          <w:szCs w:val="28"/>
+          <w:u w:val="none"/>
+          <w:lang w:val="es-ES" w:eastAsia="zh-CN" w:bidi="hi-IN"/>
+        </w:rPr>
+        <w:t xml:space="preserve">La idea de Arastor era proteger al mago con Teriel, la cual dominaba la magia de protección y también tener alrededor del mago un muro de escudos alrededor de él para protegerlo de los proyectiles. Además de eso también lo protegerían desde la distancia con varios pequeños ejércitos de arqueros elfos esparcidos por todo el campo de batalla para proteger al mago desde todos los ángulos posibles. </w:t>
+      </w:r>
+    </w:p>
+    <w:p>
+      <w:pPr>
+        <w:pStyle w:val="Normal"/>
+        <w:jc w:val="start"/>
+        <w:rPr>
+          <w:rFonts w:ascii="Arial" w:hAnsi="Arial"/>
+        </w:rPr>
+      </w:pPr>
+      <w:r>
+        <w:rPr>
+          <w:rFonts w:ascii="Arial" w:hAnsi="Arial"/>
+        </w:rPr>
+      </w:r>
+    </w:p>
+    <w:p>
+      <w:pPr>
+        <w:pStyle w:val="Normal"/>
+        <w:jc w:val="start"/>
+        <w:rPr>
+          <w:rFonts w:ascii="Arial" w:hAnsi="Arial"/>
+        </w:rPr>
+      </w:pPr>
+      <w:r>
+        <w:rPr>
+          <w:rFonts w:eastAsia="NSimSun" w:cs="Arial" w:ascii="Arial" w:hAnsi="Arial"/>
+          <w:color w:val="auto"/>
+          <w:kern w:val="2"/>
+          <w:sz w:val="28"/>
+          <w:szCs w:val="28"/>
+          <w:u w:val="none"/>
+          <w:lang w:val="es-ES" w:eastAsia="zh-CN" w:bidi="hi-IN"/>
+        </w:rPr>
+        <w:t xml:space="preserve">Con el plan ya preparado el gran ejercito de los rundarianos partió de Fenderin hacia su primer destino: Isil. </w:t>
+      </w:r>
+      <w:r>
+        <w:rPr>
+          <w:rFonts w:eastAsia="NSimSun" w:cs="Arial" w:ascii="Arial" w:hAnsi="Arial"/>
+          <w:color w:val="auto"/>
+          <w:kern w:val="2"/>
+          <w:sz w:val="28"/>
+          <w:szCs w:val="28"/>
+          <w:u w:val="none"/>
+          <w:lang w:val="es-ES" w:eastAsia="zh-CN" w:bidi="hi-IN"/>
+        </w:rPr>
+        <w:t>De esta forma el ejercito se preparó y se puso en marcha. La ruta que seguirían para llegar a su primer destino es entrar al reino de Runn por el norte. Para ello deberán atravesar algunas fronteras de reinos vecinos. Actualmente se encuentran en el reino de Lindiel y para llegar a Isil</w:t>
+      </w:r>
+      <w:r>
+        <w:rPr>
+          <w:rFonts w:eastAsia="NSimSun" w:cs="Arial" w:ascii="Arial" w:hAnsi="Arial"/>
+          <w:color w:val="auto"/>
+          <w:kern w:val="2"/>
+          <w:sz w:val="28"/>
+          <w:szCs w:val="28"/>
+          <w:u w:val="none"/>
+          <w:lang w:val="es-ES" w:eastAsia="zh-CN" w:bidi="hi-IN"/>
+        </w:rPr>
+        <w:t xml:space="preserve"> </w:t>
+      </w:r>
+      <w:r>
+        <w:rPr>
+          <w:rFonts w:eastAsia="NSimSun" w:cs="Arial" w:ascii="Arial" w:hAnsi="Arial"/>
+          <w:color w:val="auto"/>
+          <w:kern w:val="2"/>
+          <w:sz w:val="28"/>
+          <w:szCs w:val="28"/>
+          <w:u w:val="none"/>
+          <w:lang w:val="es-ES" w:eastAsia="zh-CN" w:bidi="hi-IN"/>
+        </w:rPr>
+        <w:t xml:space="preserve">los rundarianos pasaran por el reino de Caolia y el Imperio Gris antes de llegar a Runn. </w:t>
+      </w:r>
+    </w:p>
+    <w:p>
+      <w:pPr>
+        <w:pStyle w:val="Normal"/>
+        <w:jc w:val="start"/>
+        <w:rPr>
+          <w:rFonts w:ascii="Arial" w:hAnsi="Arial"/>
+        </w:rPr>
+      </w:pPr>
+      <w:r>
         <w:rPr/>
       </w:r>
     </w:p>
@@ -3524,6 +3769,120 @@
         </w:rPr>
       </w:pPr>
       <w:r>
+        <w:rPr>
+          <w:rFonts w:eastAsia="NSimSun" w:cs="Arial" w:ascii="Arial" w:hAnsi="Arial"/>
+          <w:color w:val="auto"/>
+          <w:kern w:val="2"/>
+          <w:sz w:val="28"/>
+          <w:szCs w:val="28"/>
+          <w:u w:val="none"/>
+          <w:lang w:val="es-ES" w:eastAsia="zh-CN" w:bidi="hi-IN"/>
+        </w:rPr>
+        <w:t>P</w:t>
+      </w:r>
+      <w:r>
+        <w:rPr>
+          <w:rFonts w:eastAsia="NSimSun" w:cs="Arial" w:ascii="Arial" w:hAnsi="Arial"/>
+          <w:color w:val="auto"/>
+          <w:kern w:val="2"/>
+          <w:sz w:val="28"/>
+          <w:szCs w:val="28"/>
+          <w:u w:val="none"/>
+          <w:lang w:val="es-ES" w:eastAsia="zh-CN" w:bidi="hi-IN"/>
+        </w:rPr>
+        <w:t xml:space="preserve">asaron alrededor de siete días para llegar a las puertas de Isil por el paso lento del ejército. El ejercito se escondió en los bosques que había alrededor de la ciudad y envió exploradores para mantenerse informado de la situación de Isil. Antes del ataque Arastor insistió a Mildar y a Redeem llegar a un acuerdo con el monarca de Isil para evitar así el derramamiento de sangre. </w:t>
+      </w:r>
+      <w:r>
+        <w:rPr>
+          <w:rFonts w:eastAsia="NSimSun" w:cs="Arial" w:ascii="Arial" w:hAnsi="Arial"/>
+          <w:color w:val="auto"/>
+          <w:kern w:val="2"/>
+          <w:sz w:val="28"/>
+          <w:szCs w:val="28"/>
+          <w:u w:val="none"/>
+          <w:lang w:val="es-ES" w:eastAsia="zh-CN" w:bidi="hi-IN"/>
+        </w:rPr>
+        <w:t xml:space="preserve">A pesar de que no les parecía una buena idea accedieron de mala gana y aceptaron. Así Arastor cabalgó a las puertas de Isil, junto a Teriel, y pidió ver a su monarca. </w:t>
+      </w:r>
+    </w:p>
+    <w:p>
+      <w:pPr>
+        <w:pStyle w:val="Normal"/>
+        <w:jc w:val="start"/>
+        <w:rPr>
+          <w:rFonts w:ascii="Arial" w:hAnsi="Arial"/>
+        </w:rPr>
+      </w:pPr>
+      <w:r>
+        <w:rPr>
+          <w:rFonts w:eastAsia="NSimSun" w:cs="Arial" w:ascii="Arial" w:hAnsi="Arial"/>
+          <w:color w:val="auto"/>
+          <w:kern w:val="2"/>
+          <w:sz w:val="28"/>
+          <w:szCs w:val="28"/>
+          <w:u w:val="none"/>
+          <w:lang w:val="es-ES" w:eastAsia="zh-CN" w:bidi="hi-IN"/>
+        </w:rPr>
+        <w:t>E</w:t>
+      </w:r>
+      <w:r>
+        <w:rPr>
+          <w:rFonts w:eastAsia="NSimSun" w:cs="Arial" w:ascii="Arial" w:hAnsi="Arial"/>
+          <w:color w:val="auto"/>
+          <w:kern w:val="2"/>
+          <w:sz w:val="28"/>
+          <w:szCs w:val="28"/>
+          <w:u w:val="none"/>
+          <w:lang w:val="es-ES" w:eastAsia="zh-CN" w:bidi="hi-IN"/>
+        </w:rPr>
+        <w:t xml:space="preserve">l monarca, de nombre </w:t>
+      </w:r>
+      <w:r>
+        <w:rPr>
+          <w:rFonts w:eastAsia="NSimSun" w:cs="Arial" w:ascii="Arial" w:hAnsi="Arial"/>
+          <w:color w:val="auto"/>
+          <w:kern w:val="2"/>
+          <w:sz w:val="28"/>
+          <w:szCs w:val="28"/>
+          <w:u w:val="none"/>
+          <w:lang w:val="es-ES" w:eastAsia="zh-CN" w:bidi="hi-IN"/>
+        </w:rPr>
+        <w:t xml:space="preserve">Uridiel, se reunió con Arastor para hablar sobre la guerra que se avecinaba al reino. Arastor intento persuadir a Uridiel para que dejara que su ejercito pasara hacia la capital y dejara </w:t>
+      </w:r>
+      <w:r>
+        <w:rPr>
+          <w:rFonts w:eastAsia="NSimSun" w:cs="Arial" w:ascii="Arial" w:hAnsi="Arial"/>
+          <w:color w:val="auto"/>
+          <w:kern w:val="2"/>
+          <w:sz w:val="28"/>
+          <w:szCs w:val="28"/>
+          <w:u w:val="none"/>
+          <w:lang w:val="es-ES" w:eastAsia="zh-CN" w:bidi="hi-IN"/>
+        </w:rPr>
+        <w:t xml:space="preserve">en sus manos el destino del reino. En esta guerra o ganara alguien justo y noble o alguien arrogante y indigno. Es algo que se decidirá en unos pocos días. Uridiel que no le gustaba la manera en que el rey Joldmur y su hijo mayor estaban reinando tomó la decisión de traicionar a su rey dejando pasar el gran ejército de los rundarianos. Además de eso les proporciono varias legiones de soldados para que les acompañaran a la guerra. </w:t>
+      </w:r>
+      <w:r>
+        <w:rPr>
+          <w:rFonts w:eastAsia="NSimSun" w:cs="Arial" w:ascii="Arial" w:hAnsi="Arial"/>
+          <w:color w:val="auto"/>
+          <w:kern w:val="2"/>
+          <w:sz w:val="28"/>
+          <w:szCs w:val="28"/>
+          <w:u w:val="none"/>
+          <w:lang w:val="es-ES" w:eastAsia="zh-CN" w:bidi="hi-IN"/>
+        </w:rPr>
+        <w:t>De esta manera Arastor y su ejercito siguieron su camino a la capital.</w:t>
+      </w:r>
+    </w:p>
+    <w:p>
+      <w:pPr>
+        <w:pStyle w:val="Normal"/>
+        <w:jc w:val="start"/>
+        <w:rPr>
+          <w:rFonts w:ascii="Arial" w:hAnsi="Arial"/>
+        </w:rPr>
+      </w:pPr>
+      <w:r>
         <w:rPr/>
       </w:r>
     </w:p>
@@ -3545,112 +3904,7 @@
           <w:u w:val="none"/>
           <w:lang w:val="es-ES" w:eastAsia="zh-CN" w:bidi="hi-IN"/>
         </w:rPr>
-        <w:t xml:space="preserve">Ahora por parte de Arastor y sus aliados quedaba discutir la estrategia para la batalla. Es algo difícil de planificar ya que Gala es una de las ciudades más bien protegidas y que tiene un gran numero de guerreros protegiendo sus altos muros. </w:t>
-      </w:r>
-      <w:r>
-        <w:rPr>
-          <w:rFonts w:eastAsia="NSimSun" w:cs="Arial" w:ascii="Arial" w:hAnsi="Arial"/>
-          <w:color w:val="auto"/>
-          <w:kern w:val="2"/>
-          <w:sz w:val="28"/>
-          <w:szCs w:val="28"/>
-          <w:u w:val="none"/>
-          <w:lang w:val="es-ES" w:eastAsia="zh-CN" w:bidi="hi-IN"/>
-        </w:rPr>
-        <w:t xml:space="preserve">El plan de Arastor es atacar desde el norte, a partir de las fronteras con el Imperio Gris y tomar Isil. El siguiente paso sería cercar la capital </w:t>
-      </w:r>
-      <w:r>
-        <w:rPr>
-          <w:rFonts w:eastAsia="NSimSun" w:cs="Arial" w:ascii="Arial" w:hAnsi="Arial"/>
-          <w:color w:val="auto"/>
-          <w:kern w:val="2"/>
-          <w:sz w:val="28"/>
-          <w:szCs w:val="28"/>
-          <w:u w:val="none"/>
-          <w:lang w:val="es-ES" w:eastAsia="zh-CN" w:bidi="hi-IN"/>
-        </w:rPr>
-        <w:t>de Runn</w:t>
-      </w:r>
-      <w:r>
-        <w:rPr>
-          <w:rFonts w:eastAsia="NSimSun" w:cs="Arial" w:ascii="Arial" w:hAnsi="Arial"/>
-          <w:color w:val="auto"/>
-          <w:kern w:val="2"/>
-          <w:sz w:val="28"/>
-          <w:szCs w:val="28"/>
-          <w:u w:val="none"/>
-          <w:lang w:val="es-ES" w:eastAsia="zh-CN" w:bidi="hi-IN"/>
-        </w:rPr>
-        <w:t xml:space="preserve"> y </w:t>
-      </w:r>
-      <w:r>
-        <w:rPr>
-          <w:rFonts w:eastAsia="NSimSun" w:cs="Arial" w:ascii="Arial" w:hAnsi="Arial"/>
-          <w:color w:val="auto"/>
-          <w:kern w:val="2"/>
-          <w:sz w:val="28"/>
-          <w:szCs w:val="28"/>
-          <w:u w:val="none"/>
-          <w:lang w:val="es-ES" w:eastAsia="zh-CN" w:bidi="hi-IN"/>
-        </w:rPr>
-        <w:t xml:space="preserve">empezar el asalto. Para este paso podrían pasar días, semanas y incluso meses sin resultados y muchas bajas, </w:t>
-      </w:r>
-      <w:r>
-        <w:rPr>
-          <w:rFonts w:eastAsia="NSimSun" w:cs="Arial" w:ascii="Arial" w:hAnsi="Arial"/>
-          <w:color w:val="auto"/>
-          <w:kern w:val="2"/>
-          <w:sz w:val="28"/>
-          <w:szCs w:val="28"/>
-          <w:u w:val="none"/>
-          <w:lang w:val="es-ES" w:eastAsia="zh-CN" w:bidi="hi-IN"/>
-        </w:rPr>
-        <w:t>pero aun así hay que hacerlo para derrocar al rey.</w:t>
-      </w:r>
-    </w:p>
-    <w:p>
-      <w:pPr>
-        <w:pStyle w:val="Normal"/>
-        <w:jc w:val="start"/>
-        <w:rPr>
-          <w:rFonts w:ascii="Arial" w:hAnsi="Arial"/>
-        </w:rPr>
-      </w:pPr>
-      <w:r>
-        <w:rPr>
-          <w:rFonts w:eastAsia="NSimSun" w:cs="Arial" w:ascii="Arial" w:hAnsi="Arial"/>
-          <w:color w:val="auto"/>
-          <w:kern w:val="2"/>
-          <w:sz w:val="28"/>
-          <w:szCs w:val="28"/>
-          <w:u w:val="none"/>
-          <w:lang w:val="es-ES" w:eastAsia="zh-CN" w:bidi="hi-IN"/>
-        </w:rPr>
-        <w:t>Ahora queda detallar como se va a hacer. Para tomar Isil no habrá mucho inconveniente ya que según los exploradores la mayoría de tropas están atrincheradas en Gala</w:t>
-      </w:r>
-      <w:r>
-        <w:rPr>
-          <w:rFonts w:eastAsia="NSimSun" w:cs="Arial" w:ascii="Arial" w:hAnsi="Arial"/>
-          <w:color w:val="auto"/>
-          <w:kern w:val="2"/>
-          <w:sz w:val="28"/>
-          <w:szCs w:val="28"/>
-          <w:u w:val="none"/>
-          <w:lang w:val="es-ES" w:eastAsia="zh-CN" w:bidi="hi-IN"/>
-        </w:rPr>
-        <w:t xml:space="preserve"> </w:t>
-      </w:r>
-      <w:r>
-        <w:rPr>
-          <w:rFonts w:eastAsia="NSimSun" w:cs="Arial" w:ascii="Arial" w:hAnsi="Arial"/>
-          <w:color w:val="auto"/>
-          <w:kern w:val="2"/>
-          <w:sz w:val="28"/>
-          <w:szCs w:val="28"/>
-          <w:u w:val="none"/>
-          <w:lang w:val="es-ES" w:eastAsia="zh-CN" w:bidi="hi-IN"/>
-        </w:rPr>
-        <w:t xml:space="preserve">esperando la llegada del ejército de los rundarianos. </w:t>
+        <w:t>Tardaron otros dos días más antes de empezar a divisar la gran ciudad. Al llegar lo primero que hicieron fue montar el campamento, enviar exploradores para asegurar los alrededores y repasar el plan para que todo saliera según lo previsto. La guerra iba a empezar a la mañana siguiente.</w:t>
       </w:r>
     </w:p>
     <w:p>
@@ -3674,63 +3928,6 @@
         </w:rPr>
       </w:pPr>
       <w:r>
-        <w:rPr>
-          <w:rFonts w:eastAsia="NSimSun" w:cs="Arial" w:ascii="Arial" w:hAnsi="Arial"/>
-          <w:color w:val="auto"/>
-          <w:kern w:val="2"/>
-          <w:sz w:val="28"/>
-          <w:szCs w:val="28"/>
-          <w:u w:val="none"/>
-          <w:lang w:val="es-ES" w:eastAsia="zh-CN" w:bidi="hi-IN"/>
-        </w:rPr>
-        <w:t xml:space="preserve">En cuanto para tomar Gala habría que pensarlo con cuidado y precaución, por la cantidad de defensas y soldados que tiene la ciudad. Intentando hacer memoria, Arastor, Teriel y Mildar pensaron en algún punto débil que tuviera la gran ciudad. </w:t>
-      </w:r>
-      <w:r>
-        <w:rPr>
-          <w:rFonts w:eastAsia="NSimSun" w:cs="Arial" w:ascii="Arial" w:hAnsi="Arial"/>
-          <w:color w:val="auto"/>
-          <w:kern w:val="2"/>
-          <w:sz w:val="28"/>
-          <w:szCs w:val="28"/>
-          <w:u w:val="none"/>
-          <w:lang w:val="es-ES" w:eastAsia="zh-CN" w:bidi="hi-IN"/>
-        </w:rPr>
-        <w:t xml:space="preserve">La única conclusión a la que pudieron llegar es que, con la ayuda de Redeem y la magia arcana de los elfos, crear una brecha en los muros de Gala. La idea era que Redeem utilizara magia terrenal la cual seria potenciada por la magia de los elfos para crear un agujero profundo en los muros </w:t>
-      </w:r>
-      <w:r>
-        <w:rPr>
-          <w:rFonts w:eastAsia="NSimSun" w:cs="Arial" w:ascii="Arial" w:hAnsi="Arial"/>
-          <w:color w:val="auto"/>
-          <w:kern w:val="2"/>
-          <w:sz w:val="28"/>
-          <w:szCs w:val="28"/>
-          <w:u w:val="none"/>
-          <w:lang w:val="es-ES" w:eastAsia="zh-CN" w:bidi="hi-IN"/>
-        </w:rPr>
-        <w:t>y de esta forma poder pasar sin problemas</w:t>
-      </w:r>
-      <w:r>
-        <w:rPr>
-          <w:rFonts w:eastAsia="NSimSun" w:cs="Arial" w:ascii="Arial" w:hAnsi="Arial"/>
-          <w:color w:val="auto"/>
-          <w:kern w:val="2"/>
-          <w:sz w:val="28"/>
-          <w:szCs w:val="28"/>
-          <w:u w:val="none"/>
-          <w:lang w:val="es-ES" w:eastAsia="zh-CN" w:bidi="hi-IN"/>
-        </w:rPr>
-        <w:t xml:space="preserve">. </w:t>
-      </w:r>
-    </w:p>
-    <w:p>
-      <w:pPr>
-        <w:pStyle w:val="Normal"/>
-        <w:jc w:val="start"/>
-        <w:rPr>
-          <w:rFonts w:ascii="Arial" w:hAnsi="Arial"/>
-        </w:rPr>
-      </w:pPr>
-      <w:r>
         <w:rPr/>
       </w:r>
     </w:p>
@@ -3743,111 +3940,6 @@
         </w:rPr>
       </w:pPr>
       <w:r>
-        <w:rPr>
-          <w:rFonts w:eastAsia="NSimSun" w:cs="Arial" w:ascii="Arial" w:hAnsi="Arial"/>
-          <w:color w:val="auto"/>
-          <w:kern w:val="2"/>
-          <w:sz w:val="28"/>
-          <w:szCs w:val="28"/>
-          <w:u w:val="none"/>
-          <w:lang w:val="es-ES" w:eastAsia="zh-CN" w:bidi="hi-IN"/>
-        </w:rPr>
-        <w:t xml:space="preserve">El problema de este método es que </w:t>
-      </w:r>
-      <w:r>
-        <w:rPr>
-          <w:rFonts w:eastAsia="NSimSun" w:cs="Arial" w:ascii="Arial" w:hAnsi="Arial"/>
-          <w:color w:val="auto"/>
-          <w:kern w:val="2"/>
-          <w:sz w:val="28"/>
-          <w:szCs w:val="28"/>
-          <w:u w:val="none"/>
-          <w:lang w:val="es-ES" w:eastAsia="zh-CN" w:bidi="hi-IN"/>
-        </w:rPr>
-        <w:t>hay que estar a poca distancia del lugar el cual se quiere destruir.</w:t>
-      </w:r>
-      <w:r>
-        <w:rPr>
-          <w:rFonts w:eastAsia="NSimSun" w:cs="Arial" w:ascii="Arial" w:hAnsi="Arial"/>
-          <w:color w:val="auto"/>
-          <w:kern w:val="2"/>
-          <w:sz w:val="28"/>
-          <w:szCs w:val="28"/>
-          <w:u w:val="none"/>
-          <w:lang w:val="es-ES" w:eastAsia="zh-CN" w:bidi="hi-IN"/>
-        </w:rPr>
-        <w:t xml:space="preserve"> </w:t>
-      </w:r>
-      <w:r>
-        <w:rPr>
-          <w:rFonts w:eastAsia="NSimSun" w:cs="Arial" w:ascii="Arial" w:hAnsi="Arial"/>
-          <w:color w:val="auto"/>
-          <w:kern w:val="2"/>
-          <w:sz w:val="28"/>
-          <w:szCs w:val="28"/>
-          <w:u w:val="none"/>
-          <w:lang w:val="es-ES" w:eastAsia="zh-CN" w:bidi="hi-IN"/>
-        </w:rPr>
-        <w:t xml:space="preserve">A parte de eso </w:t>
-      </w:r>
-      <w:r>
-        <w:rPr>
-          <w:rFonts w:eastAsia="NSimSun" w:cs="Arial" w:ascii="Arial" w:hAnsi="Arial"/>
-          <w:color w:val="auto"/>
-          <w:kern w:val="2"/>
-          <w:sz w:val="28"/>
-          <w:szCs w:val="28"/>
-          <w:u w:val="none"/>
-          <w:lang w:val="es-ES" w:eastAsia="zh-CN" w:bidi="hi-IN"/>
-        </w:rPr>
-        <w:t xml:space="preserve">mientras se realiza el hechizo el conjurador es vulnerable a cualquier tipo de ataque. </w:t>
-      </w:r>
-      <w:r>
-        <w:rPr>
-          <w:rFonts w:eastAsia="NSimSun" w:cs="Arial" w:ascii="Arial" w:hAnsi="Arial"/>
-          <w:color w:val="auto"/>
-          <w:kern w:val="2"/>
-          <w:sz w:val="28"/>
-          <w:szCs w:val="28"/>
-          <w:u w:val="none"/>
-          <w:lang w:val="es-ES" w:eastAsia="zh-CN" w:bidi="hi-IN"/>
-        </w:rPr>
-        <w:t>También hay que añadir que e</w:t>
-      </w:r>
-      <w:r>
-        <w:rPr>
-          <w:rFonts w:eastAsia="NSimSun" w:cs="Arial" w:ascii="Arial" w:hAnsi="Arial"/>
-          <w:color w:val="auto"/>
-          <w:kern w:val="2"/>
-          <w:sz w:val="28"/>
-          <w:szCs w:val="28"/>
-          <w:u w:val="none"/>
-          <w:lang w:val="es-ES" w:eastAsia="zh-CN" w:bidi="hi-IN"/>
-        </w:rPr>
-        <w:t xml:space="preserve">ste tipo de magia </w:t>
-      </w:r>
-      <w:r>
-        <w:rPr>
-          <w:rFonts w:eastAsia="NSimSun" w:cs="Arial" w:ascii="Arial" w:hAnsi="Arial"/>
-          <w:color w:val="auto"/>
-          <w:kern w:val="2"/>
-          <w:sz w:val="28"/>
-          <w:szCs w:val="28"/>
-          <w:u w:val="none"/>
-          <w:lang w:val="es-ES" w:eastAsia="zh-CN" w:bidi="hi-IN"/>
-        </w:rPr>
-        <w:t xml:space="preserve">consume una gran cantidad de energía dejando al hechicero que lo usa muy débil. </w:t>
-      </w:r>
-    </w:p>
-    <w:p>
-      <w:pPr>
-        <w:pStyle w:val="Normal"/>
-        <w:jc w:val="start"/>
-        <w:rPr>
-          <w:rFonts w:ascii="Arial" w:hAnsi="Arial"/>
-        </w:rPr>
-      </w:pPr>
-      <w:r>
         <w:rPr/>
       </w:r>
     </w:p>
@@ -3860,130 +3952,7 @@
         </w:rPr>
       </w:pPr>
       <w:r>
-        <w:rPr>
-          <w:rFonts w:eastAsia="NSimSun" w:cs="Arial" w:ascii="Arial" w:hAnsi="Arial"/>
-          <w:color w:val="auto"/>
-          <w:kern w:val="2"/>
-          <w:sz w:val="28"/>
-          <w:szCs w:val="28"/>
-          <w:u w:val="none"/>
-          <w:lang w:val="es-ES" w:eastAsia="zh-CN" w:bidi="hi-IN"/>
-        </w:rPr>
-        <w:t xml:space="preserve">A pesar de que parecía arriesgado no había otra forma de entrar a la ciudad. Es por esa razón que Arastor planeo una estrategia de defensa para que Redeem saliera ileso al realizar el conjuro.  </w:t>
-      </w:r>
-    </w:p>
-    <w:p>
-      <w:pPr>
-        <w:pStyle w:val="Normal"/>
-        <w:jc w:val="start"/>
-        <w:rPr>
-          <w:rFonts w:ascii="Arial" w:hAnsi="Arial"/>
-        </w:rPr>
-      </w:pPr>
-      <w:r>
         <w:rPr/>
-      </w:r>
-    </w:p>
-    <w:p>
-      <w:pPr>
-        <w:pStyle w:val="Normal"/>
-        <w:jc w:val="start"/>
-        <w:rPr>
-          <w:rFonts w:ascii="Arial" w:hAnsi="Arial"/>
-        </w:rPr>
-      </w:pPr>
-      <w:r>
-        <w:rPr>
-          <w:rFonts w:eastAsia="NSimSun" w:cs="Arial" w:ascii="Arial" w:hAnsi="Arial"/>
-          <w:color w:val="auto"/>
-          <w:kern w:val="2"/>
-          <w:sz w:val="28"/>
-          <w:szCs w:val="28"/>
-          <w:u w:val="none"/>
-          <w:lang w:val="es-ES" w:eastAsia="zh-CN" w:bidi="hi-IN"/>
-        </w:rPr>
-        <w:t>La idea de Arastor era proteger al mago con Teriel, la cual dominaba la magia de protección y también tener alrededor del mago un muro de escudos alrededor de él para protegerlo de los proyectiles. Además de eso también lo proteger</w:t>
-      </w:r>
-      <w:r>
-        <w:rPr>
-          <w:rFonts w:eastAsia="NSimSun" w:cs="Arial" w:ascii="Arial" w:hAnsi="Arial"/>
-          <w:color w:val="auto"/>
-          <w:kern w:val="2"/>
-          <w:sz w:val="28"/>
-          <w:szCs w:val="28"/>
-          <w:u w:val="none"/>
-          <w:lang w:val="es-ES" w:eastAsia="zh-CN" w:bidi="hi-IN"/>
-        </w:rPr>
-        <w:t>í</w:t>
-      </w:r>
-      <w:r>
-        <w:rPr>
-          <w:rFonts w:eastAsia="NSimSun" w:cs="Arial" w:ascii="Arial" w:hAnsi="Arial"/>
-          <w:color w:val="auto"/>
-          <w:kern w:val="2"/>
-          <w:sz w:val="28"/>
-          <w:szCs w:val="28"/>
-          <w:u w:val="none"/>
-          <w:lang w:val="es-ES" w:eastAsia="zh-CN" w:bidi="hi-IN"/>
-        </w:rPr>
-        <w:t xml:space="preserve">an desde la distancia con varios </w:t>
-      </w:r>
-      <w:r>
-        <w:rPr>
-          <w:rFonts w:eastAsia="NSimSun" w:cs="Arial" w:ascii="Arial" w:hAnsi="Arial"/>
-          <w:color w:val="auto"/>
-          <w:kern w:val="2"/>
-          <w:sz w:val="28"/>
-          <w:szCs w:val="28"/>
-          <w:u w:val="none"/>
-          <w:lang w:val="es-ES" w:eastAsia="zh-CN" w:bidi="hi-IN"/>
-        </w:rPr>
-        <w:t>pequeños ejércitos de arqueros elfos esparcidos por todo el campo de batalla para proteger al mago desde todos los ángulos posibles.</w:t>
-      </w:r>
-      <w:r>
-        <w:rPr>
-          <w:rFonts w:eastAsia="NSimSun" w:cs="Arial" w:ascii="Arial" w:hAnsi="Arial"/>
-          <w:color w:val="auto"/>
-          <w:kern w:val="2"/>
-          <w:sz w:val="28"/>
-          <w:szCs w:val="28"/>
-          <w:u w:val="none"/>
-          <w:lang w:val="es-ES" w:eastAsia="zh-CN" w:bidi="hi-IN"/>
-        </w:rPr>
-        <w:t xml:space="preserve"> </w:t>
-      </w:r>
-    </w:p>
-    <w:p>
-      <w:pPr>
-        <w:pStyle w:val="Normal"/>
-        <w:jc w:val="start"/>
-        <w:rPr>
-          <w:rFonts w:ascii="Arial" w:hAnsi="Arial"/>
-        </w:rPr>
-      </w:pPr>
-      <w:r>
-        <w:rPr/>
-      </w:r>
-    </w:p>
-    <w:p>
-      <w:pPr>
-        <w:pStyle w:val="Normal"/>
-        <w:jc w:val="start"/>
-        <w:rPr>
-          <w:rFonts w:ascii="Arial" w:hAnsi="Arial"/>
-        </w:rPr>
-      </w:pPr>
-      <w:r>
-        <w:rPr>
-          <w:rFonts w:eastAsia="NSimSun" w:cs="Arial" w:ascii="Arial" w:hAnsi="Arial"/>
-          <w:color w:val="auto"/>
-          <w:kern w:val="2"/>
-          <w:sz w:val="28"/>
-          <w:szCs w:val="28"/>
-          <w:u w:val="none"/>
-          <w:lang w:val="es-ES" w:eastAsia="zh-CN" w:bidi="hi-IN"/>
-        </w:rPr>
-        <w:t xml:space="preserve">Con el plan ya preparado el gran ejercito de los rundarianos partió de Fenderin hacia su primer destino: Isil. </w:t>
       </w:r>
     </w:p>
     <w:sectPr>

</xml_diff>